<commit_message>
Page numbers are fixed
</commit_message>
<xml_diff>
--- a/4-Final Report/Simultaneous Localization and Mapping - A General Approach to Different Methods Final Report.docx
+++ b/4-Final Report/Simultaneous Localization and Mapping - A General Approach to Different Methods Final Report.docx
@@ -682,6 +682,13 @@
               </w:rPr>
               <w:t>ABSTRACT……………………………………………………………………..</w:t>
             </w:r>
+            <w:r>
+              <w:rPr>
+                <w:rFonts w:eastAsia="Symbol"/>
+                <w:noProof/>
+              </w:rPr>
+              <w:t xml:space="preserve">     </w:t>
+            </w:r>
           </w:p>
         </w:tc>
         <w:tc>
@@ -699,6 +706,12 @@
                 <w:noProof/>
               </w:rPr>
             </w:pPr>
+            <w:r>
+              <w:rPr>
+                <w:noProof/>
+              </w:rPr>
+              <w:t>2</w:t>
+            </w:r>
           </w:p>
         </w:tc>
       </w:tr>
@@ -765,7 +778,7 @@
                 <w:rFonts w:eastAsia="Symbol"/>
                 <w:noProof/>
               </w:rPr>
-              <w:t>6</w:t>
+              <w:t>3</w:t>
             </w:r>
           </w:p>
         </w:tc>
@@ -851,7 +864,14 @@
                 <w:rFonts w:eastAsia="Symbol"/>
                 <w:noProof/>
               </w:rPr>
-              <w:t>……………..</w:t>
+              <w:t>……………</w:t>
+            </w:r>
+            <w:r>
+              <w:rPr>
+                <w:rFonts w:eastAsia="Symbol"/>
+                <w:noProof/>
+              </w:rPr>
+              <w:t>…………..</w:t>
             </w:r>
           </w:p>
         </w:tc>
@@ -875,7 +895,7 @@
                 <w:rFonts w:eastAsia="Symbol"/>
                 <w:noProof/>
               </w:rPr>
-              <w:t>6</w:t>
+              <w:t>3</w:t>
             </w:r>
           </w:p>
         </w:tc>
@@ -1139,6 +1159,57 @@
               <w:rPr>
                 <w:noProof/>
               </w:rPr>
+              <w:t>4</w:t>
+            </w:r>
+          </w:p>
+          <w:p>
+            <w:pPr>
+              <w:tabs>
+                <w:tab w:val="left" w:pos="284"/>
+                <w:tab w:val="left" w:pos="709"/>
+              </w:tabs>
+              <w:rPr>
+                <w:noProof/>
+              </w:rPr>
+            </w:pPr>
+            <w:r>
+              <w:rPr>
+                <w:noProof/>
+              </w:rPr>
+              <w:t>4</w:t>
+            </w:r>
+          </w:p>
+          <w:p>
+            <w:pPr>
+              <w:tabs>
+                <w:tab w:val="left" w:pos="284"/>
+                <w:tab w:val="left" w:pos="709"/>
+              </w:tabs>
+              <w:rPr>
+                <w:noProof/>
+              </w:rPr>
+            </w:pPr>
+            <w:r>
+              <w:rPr>
+                <w:noProof/>
+              </w:rPr>
+              <w:t>4</w:t>
+            </w:r>
+          </w:p>
+          <w:p>
+            <w:pPr>
+              <w:tabs>
+                <w:tab w:val="left" w:pos="284"/>
+                <w:tab w:val="left" w:pos="709"/>
+              </w:tabs>
+              <w:rPr>
+                <w:noProof/>
+              </w:rPr>
+            </w:pPr>
+            <w:r>
+              <w:rPr>
+                <w:noProof/>
+              </w:rPr>
               <w:t>6</w:t>
             </w:r>
           </w:p>
@@ -1156,7 +1227,7 @@
               <w:rPr>
                 <w:noProof/>
               </w:rPr>
-              <w:t>8</w:t>
+              <w:t>13</w:t>
             </w:r>
           </w:p>
           <w:p>
@@ -1173,65 +1244,10 @@
               <w:rPr>
                 <w:noProof/>
               </w:rPr>
-              <w:t>10</w:t>
+              <w:t>22</w:t>
             </w:r>
-          </w:p>
-          <w:p>
-            <w:pPr>
-              <w:tabs>
-                <w:tab w:val="left" w:pos="284"/>
-                <w:tab w:val="left" w:pos="709"/>
-              </w:tabs>
-              <w:rPr>
-                <w:noProof/>
-              </w:rPr>
-            </w:pPr>
-            <w:r>
-              <w:rPr>
-                <w:noProof/>
-              </w:rPr>
-              <w:t>10</w:t>
-            </w:r>
-          </w:p>
-          <w:p>
-            <w:pPr>
-              <w:tabs>
-                <w:tab w:val="left" w:pos="284"/>
-                <w:tab w:val="left" w:pos="709"/>
-              </w:tabs>
-              <w:rPr>
-                <w:noProof/>
-              </w:rPr>
-            </w:pPr>
-            <w:r>
-              <w:rPr>
-                <w:noProof/>
-              </w:rPr>
-              <w:t>10</w:t>
-            </w:r>
-          </w:p>
-          <w:p>
-            <w:pPr>
-              <w:tabs>
-                <w:tab w:val="left" w:pos="284"/>
-                <w:tab w:val="left" w:pos="709"/>
-              </w:tabs>
-              <w:rPr>
-                <w:noProof/>
-              </w:rPr>
-            </w:pPr>
-            <w:r>
-              <w:rPr>
-                <w:noProof/>
-              </w:rPr>
-              <w:t>1</w:t>
-            </w:r>
-            <w:r>
-              <w:rPr>
-                <w:noProof/>
-              </w:rPr>
-              <w:t>1</w:t>
-            </w:r>
+            <w:bookmarkStart w:id="0" w:name="_GoBack"/>
+            <w:bookmarkEnd w:id="0"/>
           </w:p>
         </w:tc>
       </w:tr>
@@ -1313,14 +1329,7 @@
                 <w:rFonts w:eastAsia="Symbol"/>
                 <w:noProof/>
               </w:rPr>
-              <w:t>2</w:t>
-            </w:r>
-            <w:r>
-              <w:rPr>
-                <w:rFonts w:eastAsia="Symbol"/>
-                <w:noProof/>
-              </w:rPr>
-              <w:t>7</w:t>
+              <w:t>23</w:t>
             </w:r>
           </w:p>
         </w:tc>
@@ -1355,10 +1364,10 @@
           <w:noProof/>
         </w:rPr>
       </w:pPr>
-      <w:bookmarkStart w:id="0" w:name="_szcw10j3wdgj" w:colFirst="0" w:colLast="0"/>
-      <w:bookmarkStart w:id="1" w:name="_eh2tmab6fq0r" w:colFirst="0" w:colLast="0"/>
-      <w:bookmarkEnd w:id="0"/>
+      <w:bookmarkStart w:id="1" w:name="_szcw10j3wdgj" w:colFirst="0" w:colLast="0"/>
+      <w:bookmarkStart w:id="2" w:name="_eh2tmab6fq0r" w:colFirst="0" w:colLast="0"/>
       <w:bookmarkEnd w:id="1"/>
+      <w:bookmarkEnd w:id="2"/>
     </w:p>
     <w:p>
       <w:pPr>
@@ -1704,17 +1713,7 @@
           <w:color w:val="333333"/>
           <w:shd w:val="clear" w:color="auto" w:fill="FFFFFF"/>
         </w:rPr>
-        <w:t>compare and implement different SLAM algorithms from scratch.</w:t>
-      </w:r>
-      <w:bookmarkStart w:id="2" w:name="_GoBack"/>
-      <w:bookmarkEnd w:id="2"/>
-      <w:r>
-        <w:rPr>
-          <w:rFonts w:ascii="Times" w:hAnsi="Times" w:cs="Arial"/>
-          <w:color w:val="333333"/>
-          <w:shd w:val="clear" w:color="auto" w:fill="FFFFFF"/>
-        </w:rPr>
-        <w:t xml:space="preserve"> </w:t>
+        <w:t xml:space="preserve">compare and implement different SLAM algorithms from scratch. </w:t>
       </w:r>
     </w:p>
     <w:p>
@@ -2022,68 +2021,6 @@
           <w:noProof/>
         </w:rPr>
       </w:pPr>
-    </w:p>
-    <w:p>
-      <w:pPr>
-        <w:rPr>
-          <w:rFonts w:eastAsia="Symbol"/>
-          <w:b/>
-          <w:noProof/>
-        </w:rPr>
-      </w:pPr>
-    </w:p>
-    <w:p>
-      <w:pPr>
-        <w:rPr>
-          <w:rFonts w:eastAsia="Symbol"/>
-          <w:b/>
-          <w:noProof/>
-        </w:rPr>
-      </w:pPr>
-    </w:p>
-    <w:p>
-      <w:pPr>
-        <w:rPr>
-          <w:rFonts w:eastAsia="Symbol"/>
-          <w:b/>
-          <w:noProof/>
-        </w:rPr>
-      </w:pPr>
-    </w:p>
-    <w:p>
-      <w:pPr>
-        <w:rPr>
-          <w:rFonts w:eastAsia="Symbol"/>
-          <w:b/>
-          <w:noProof/>
-        </w:rPr>
-      </w:pPr>
-    </w:p>
-    <w:p>
-      <w:pPr>
-        <w:rPr>
-          <w:rFonts w:eastAsia="Symbol"/>
-          <w:b/>
-          <w:noProof/>
-        </w:rPr>
-      </w:pPr>
-    </w:p>
-    <w:p>
-      <w:pPr>
-        <w:rPr>
-          <w:rFonts w:eastAsia="Symbol"/>
-          <w:b/>
-          <w:noProof/>
-        </w:rPr>
-      </w:pPr>
-      <w:r>
-        <w:rPr>
-          <w:rFonts w:eastAsia="Symbol"/>
-          <w:b/>
-          <w:noProof/>
-        </w:rPr>
-        <w:br/>
-      </w:r>
     </w:p>
     <w:p>
       <w:pPr>
@@ -2423,15 +2360,7 @@
           <w:noProof/>
         </w:rPr>
         <w:tab/>
-        <w:t xml:space="preserve">Secondly, the properness. Properness is substantial in terms of usage. In the literature, there is a reason for different approaches. Linear cases, non linear cases, </w:t>
-      </w:r>
-      <w:r>
-        <w:rPr>
-          <w:rFonts w:eastAsia="Symbol"/>
-          <w:noProof/>
-        </w:rPr>
-        <w:lastRenderedPageBreak/>
-        <w:t xml:space="preserve">different distributions etc. In the further sections, we will be focusing on which algorithm is beneficial for which case and is giving better results. </w:t>
+        <w:t xml:space="preserve">Secondly, the properness. Properness is substantial in terms of usage. In the literature, there is a reason for different approaches. Linear cases, non linear cases, different distributions etc. In the further sections, we will be focusing on which algorithm is beneficial for which case and is giving better results. </w:t>
       </w:r>
     </w:p>
     <w:p>
@@ -2670,15 +2599,9 @@
       <w:r>
         <w:tab/>
       </w:r>
-      <w:proofErr w:type="spellStart"/>
-      <w:r>
-        <w:t>In</w:t>
-      </w:r>
-      <w:proofErr w:type="spellEnd"/>
-      <w:r>
-        <w:t> </w:t>
-      </w:r>
-      <w:proofErr w:type="spellStart"/>
+      <w:r>
+        <w:t>In </w:t>
+      </w:r>
       <w:r>
         <w:fldChar w:fldCharType="begin"/>
       </w:r>
@@ -2696,7 +2619,6 @@
         </w:rPr>
         <w:t>statistics</w:t>
       </w:r>
-      <w:proofErr w:type="spellEnd"/>
       <w:r>
         <w:rPr>
           <w:rStyle w:val="Hyperlink"/>
@@ -2706,997 +2628,307 @@
         <w:fldChar w:fldCharType="end"/>
       </w:r>
       <w:r>
-        <w:t> </w:t>
-      </w:r>
-      <w:proofErr w:type="spellStart"/>
-      <w:r>
-        <w:t>and</w:t>
-      </w:r>
-      <w:proofErr w:type="spellEnd"/>
-      <w:r>
-        <w:t> </w:t>
-      </w:r>
-      <w:proofErr w:type="spellStart"/>
-      <w:r>
-        <w:fldChar w:fldCharType="begin"/>
-      </w:r>
-      <w:r>
-        <w:instrText xml:space="preserve"> HYPERLINK "http://www.wikizero.biz/index.php?q=aHR0cHM6Ly9lbi53aWtpcGVkaWEub3JnL3dpa2kvQ29udHJvbF90aGVvcnk" \o "Control theory" </w:instrText>
-      </w:r>
-      <w:r>
-        <w:fldChar w:fldCharType="separate"/>
-      </w:r>
-      <w:r>
-        <w:rPr>
-          <w:rStyle w:val="Hyperlink"/>
-          <w:color w:val="auto"/>
-          <w:u w:val="none"/>
-        </w:rPr>
-        <w:t>control</w:t>
-      </w:r>
-      <w:proofErr w:type="spellEnd"/>
-      <w:r>
-        <w:rPr>
-          <w:rStyle w:val="Hyperlink"/>
-          <w:color w:val="auto"/>
-          <w:u w:val="none"/>
-        </w:rPr>
-        <w:t xml:space="preserve"> </w:t>
-      </w:r>
-      <w:proofErr w:type="spellStart"/>
-      <w:r>
-        <w:rPr>
-          <w:rStyle w:val="Hyperlink"/>
-          <w:color w:val="auto"/>
-          <w:u w:val="none"/>
-        </w:rPr>
-        <w:t>theory</w:t>
-      </w:r>
-      <w:proofErr w:type="spellEnd"/>
-      <w:r>
-        <w:rPr>
-          <w:rStyle w:val="Hyperlink"/>
-          <w:color w:val="auto"/>
-          <w:u w:val="none"/>
-        </w:rPr>
-        <w:fldChar w:fldCharType="end"/>
-      </w:r>
-      <w:r>
-        <w:t>, </w:t>
-      </w:r>
-      <w:r>
-        <w:rPr>
-          <w:bCs/>
-        </w:rPr>
-        <w:t xml:space="preserve">Kalman </w:t>
-      </w:r>
-      <w:proofErr w:type="spellStart"/>
-      <w:r>
-        <w:rPr>
-          <w:bCs/>
-        </w:rPr>
-        <w:t>filtering</w:t>
-      </w:r>
-      <w:proofErr w:type="spellEnd"/>
-      <w:r>
-        <w:t xml:space="preserve">, </w:t>
-      </w:r>
-      <w:proofErr w:type="spellStart"/>
-      <w:r>
-        <w:t>also</w:t>
-      </w:r>
-      <w:proofErr w:type="spellEnd"/>
-      <w:r>
-        <w:t xml:space="preserve"> </w:t>
-      </w:r>
-      <w:proofErr w:type="spellStart"/>
-      <w:r>
-        <w:t>known</w:t>
-      </w:r>
-      <w:proofErr w:type="spellEnd"/>
-      <w:r>
-        <w:t xml:space="preserve"> as </w:t>
-      </w:r>
-      <w:proofErr w:type="spellStart"/>
-      <w:r>
-        <w:rPr>
-          <w:bCs/>
-        </w:rPr>
-        <w:t>linear</w:t>
-      </w:r>
-      <w:proofErr w:type="spellEnd"/>
-      <w:r>
-        <w:rPr>
-          <w:bCs/>
-        </w:rPr>
-        <w:t xml:space="preserve"> </w:t>
-      </w:r>
-      <w:proofErr w:type="spellStart"/>
-      <w:r>
-        <w:rPr>
-          <w:bCs/>
-        </w:rPr>
-        <w:t>quadratic</w:t>
-      </w:r>
-      <w:proofErr w:type="spellEnd"/>
-      <w:r>
-        <w:rPr>
-          <w:bCs/>
-        </w:rPr>
-        <w:t xml:space="preserve"> </w:t>
-      </w:r>
-      <w:proofErr w:type="spellStart"/>
-      <w:r>
-        <w:rPr>
-          <w:bCs/>
-        </w:rPr>
-        <w:t>estimation</w:t>
-      </w:r>
-      <w:proofErr w:type="spellEnd"/>
-      <w:r>
-        <w:t> (</w:t>
-      </w:r>
-      <w:r>
-        <w:rPr>
-          <w:bCs/>
-        </w:rPr>
-        <w:t>LQE</w:t>
-      </w:r>
-      <w:r>
-        <w:t>), is an </w:t>
-      </w:r>
-      <w:proofErr w:type="spellStart"/>
-      <w:r>
-        <w:fldChar w:fldCharType="begin"/>
-      </w:r>
-      <w:r>
-        <w:instrText xml:space="preserve"> HYPERLINK "http://www.wikizero.biz/index.php?q=aHR0cHM6Ly9lbi53aWtpcGVkaWEub3JnL3dpa2kvQWxnb3JpdGht" \o "Algorithm" </w:instrText>
-      </w:r>
-      <w:r>
-        <w:fldChar w:fldCharType="separate"/>
-      </w:r>
-      <w:r>
-        <w:rPr>
-          <w:rStyle w:val="Hyperlink"/>
-          <w:color w:val="auto"/>
-          <w:u w:val="none"/>
-        </w:rPr>
-        <w:t>algorithm</w:t>
-      </w:r>
-      <w:proofErr w:type="spellEnd"/>
-      <w:r>
-        <w:rPr>
-          <w:rStyle w:val="Hyperlink"/>
-          <w:color w:val="auto"/>
-          <w:u w:val="none"/>
-        </w:rPr>
-        <w:fldChar w:fldCharType="end"/>
-      </w:r>
-      <w:r>
-        <w:t> </w:t>
-      </w:r>
-      <w:proofErr w:type="spellStart"/>
-      <w:r>
-        <w:t>that</w:t>
-      </w:r>
-      <w:proofErr w:type="spellEnd"/>
-      <w:r>
-        <w:t xml:space="preserve"> </w:t>
-      </w:r>
-      <w:proofErr w:type="spellStart"/>
-      <w:r>
-        <w:t>uses</w:t>
-      </w:r>
-      <w:proofErr w:type="spellEnd"/>
-      <w:r>
-        <w:t xml:space="preserve"> a </w:t>
-      </w:r>
-      <w:proofErr w:type="spellStart"/>
-      <w:r>
-        <w:t>series</w:t>
-      </w:r>
-      <w:proofErr w:type="spellEnd"/>
-      <w:r>
-        <w:t xml:space="preserve"> of </w:t>
-      </w:r>
-      <w:proofErr w:type="spellStart"/>
-      <w:r>
-        <w:t>measurements</w:t>
-      </w:r>
-      <w:proofErr w:type="spellEnd"/>
-      <w:r>
-        <w:t xml:space="preserve"> </w:t>
-      </w:r>
-      <w:proofErr w:type="spellStart"/>
-      <w:r>
-        <w:t>observed</w:t>
-      </w:r>
-      <w:proofErr w:type="spellEnd"/>
-      <w:r>
-        <w:t xml:space="preserve"> </w:t>
-      </w:r>
-      <w:proofErr w:type="spellStart"/>
-      <w:r>
-        <w:t>over</w:t>
-      </w:r>
-      <w:proofErr w:type="spellEnd"/>
-      <w:r>
-        <w:t xml:space="preserve"> time, </w:t>
-      </w:r>
-      <w:proofErr w:type="spellStart"/>
-      <w:r>
-        <w:t>containing</w:t>
-      </w:r>
-      <w:proofErr w:type="spellEnd"/>
-      <w:r>
-        <w:t> </w:t>
-      </w:r>
-      <w:proofErr w:type="spellStart"/>
-      <w:r>
-        <w:fldChar w:fldCharType="begin"/>
-      </w:r>
-      <w:r>
-        <w:instrText xml:space="preserve"> HYPERLINK "http://www.wikizero.biz/index.php?q=aHR0cHM6Ly9lbi53aWtpcGVkaWEub3JnL3dpa2kvU3RhdGlzdGljYWxfbm9pc2U" \o "Statistical noise" </w:instrText>
-      </w:r>
-      <w:r>
-        <w:fldChar w:fldCharType="separate"/>
-      </w:r>
-      <w:r>
-        <w:rPr>
-          <w:rStyle w:val="Hyperlink"/>
-          <w:color w:val="auto"/>
-          <w:u w:val="none"/>
-        </w:rPr>
-        <w:t>statistical</w:t>
-      </w:r>
-      <w:proofErr w:type="spellEnd"/>
-      <w:r>
-        <w:rPr>
-          <w:rStyle w:val="Hyperlink"/>
-          <w:color w:val="auto"/>
-          <w:u w:val="none"/>
-        </w:rPr>
-        <w:t xml:space="preserve"> </w:t>
-      </w:r>
-      <w:proofErr w:type="spellStart"/>
-      <w:r>
-        <w:rPr>
-          <w:rStyle w:val="Hyperlink"/>
-          <w:color w:val="auto"/>
-          <w:u w:val="none"/>
-        </w:rPr>
-        <w:t>noise</w:t>
-      </w:r>
-      <w:proofErr w:type="spellEnd"/>
-      <w:r>
-        <w:rPr>
-          <w:rStyle w:val="Hyperlink"/>
-          <w:color w:val="auto"/>
-          <w:u w:val="none"/>
-        </w:rPr>
-        <w:fldChar w:fldCharType="end"/>
-      </w:r>
-      <w:r>
-        <w:t> </w:t>
-      </w:r>
-      <w:proofErr w:type="spellStart"/>
-      <w:r>
-        <w:t>and</w:t>
-      </w:r>
-      <w:proofErr w:type="spellEnd"/>
-      <w:r>
-        <w:t xml:space="preserve"> </w:t>
-      </w:r>
-      <w:proofErr w:type="spellStart"/>
-      <w:r>
-        <w:t>other</w:t>
-      </w:r>
-      <w:proofErr w:type="spellEnd"/>
-      <w:r>
-        <w:t xml:space="preserve"> </w:t>
-      </w:r>
-      <w:proofErr w:type="spellStart"/>
-      <w:r>
-        <w:t>inaccuracies</w:t>
-      </w:r>
-      <w:proofErr w:type="spellEnd"/>
-      <w:r>
-        <w:t xml:space="preserve">, </w:t>
-      </w:r>
-      <w:proofErr w:type="spellStart"/>
-      <w:r>
-        <w:t>and</w:t>
-      </w:r>
-      <w:proofErr w:type="spellEnd"/>
-      <w:r>
-        <w:t xml:space="preserve"> </w:t>
-      </w:r>
-      <w:proofErr w:type="spellStart"/>
-      <w:r>
-        <w:t>produces</w:t>
-      </w:r>
-      <w:proofErr w:type="spellEnd"/>
-      <w:r>
-        <w:t xml:space="preserve"> </w:t>
-      </w:r>
-      <w:proofErr w:type="spellStart"/>
-      <w:r>
-        <w:t>estimates</w:t>
-      </w:r>
-      <w:proofErr w:type="spellEnd"/>
-      <w:r>
-        <w:t xml:space="preserve"> of </w:t>
-      </w:r>
-      <w:proofErr w:type="spellStart"/>
-      <w:r>
-        <w:t>unknown</w:t>
-      </w:r>
-      <w:proofErr w:type="spellEnd"/>
-      <w:r>
-        <w:t xml:space="preserve"> </w:t>
-      </w:r>
-      <w:proofErr w:type="spellStart"/>
-      <w:r>
-        <w:t>variables</w:t>
-      </w:r>
-      <w:proofErr w:type="spellEnd"/>
-      <w:r>
-        <w:t xml:space="preserve"> </w:t>
-      </w:r>
-      <w:proofErr w:type="spellStart"/>
-      <w:r>
-        <w:t>that</w:t>
-      </w:r>
-      <w:proofErr w:type="spellEnd"/>
-      <w:r>
-        <w:t xml:space="preserve"> </w:t>
-      </w:r>
-      <w:proofErr w:type="spellStart"/>
-      <w:r>
-        <w:t>tend</w:t>
-      </w:r>
-      <w:proofErr w:type="spellEnd"/>
-      <w:r>
-        <w:t xml:space="preserve"> </w:t>
-      </w:r>
-      <w:proofErr w:type="spellStart"/>
-      <w:r>
-        <w:t>to</w:t>
-      </w:r>
-      <w:proofErr w:type="spellEnd"/>
-      <w:r>
-        <w:t xml:space="preserve"> be </w:t>
-      </w:r>
-      <w:proofErr w:type="spellStart"/>
-      <w:r>
-        <w:t>more</w:t>
-      </w:r>
-      <w:proofErr w:type="spellEnd"/>
-      <w:r>
-        <w:t xml:space="preserve"> </w:t>
-      </w:r>
-      <w:proofErr w:type="spellStart"/>
-      <w:r>
-        <w:t>accurate</w:t>
-      </w:r>
-      <w:proofErr w:type="spellEnd"/>
-      <w:r>
-        <w:t xml:space="preserve"> </w:t>
-      </w:r>
-      <w:proofErr w:type="spellStart"/>
-      <w:r>
-        <w:t>than</w:t>
-      </w:r>
-      <w:proofErr w:type="spellEnd"/>
-      <w:r>
-        <w:t xml:space="preserve"> </w:t>
-      </w:r>
-      <w:proofErr w:type="spellStart"/>
-      <w:r>
-        <w:t>those</w:t>
-      </w:r>
-      <w:proofErr w:type="spellEnd"/>
-      <w:r>
-        <w:t xml:space="preserve"> </w:t>
-      </w:r>
-      <w:proofErr w:type="spellStart"/>
-      <w:r>
-        <w:t>based</w:t>
-      </w:r>
-      <w:proofErr w:type="spellEnd"/>
-      <w:r>
-        <w:t xml:space="preserve"> on a </w:t>
-      </w:r>
-      <w:proofErr w:type="spellStart"/>
-      <w:r>
-        <w:t>single</w:t>
-      </w:r>
-      <w:proofErr w:type="spellEnd"/>
-      <w:r>
-        <w:t xml:space="preserve"> </w:t>
-      </w:r>
-      <w:proofErr w:type="spellStart"/>
-      <w:r>
-        <w:t>measurement</w:t>
-      </w:r>
-      <w:proofErr w:type="spellEnd"/>
-      <w:r>
-        <w:t xml:space="preserve"> </w:t>
-      </w:r>
-      <w:proofErr w:type="spellStart"/>
-      <w:r>
-        <w:t>alone</w:t>
-      </w:r>
-      <w:proofErr w:type="spellEnd"/>
-      <w:r>
-        <w:t xml:space="preserve">, </w:t>
-      </w:r>
-      <w:proofErr w:type="spellStart"/>
-      <w:r>
-        <w:t>by</w:t>
-      </w:r>
-      <w:proofErr w:type="spellEnd"/>
-      <w:r>
-        <w:t xml:space="preserve"> </w:t>
-      </w:r>
-      <w:proofErr w:type="spellStart"/>
-      <w:r>
-        <w:t>estimating</w:t>
-      </w:r>
-      <w:proofErr w:type="spellEnd"/>
-      <w:r>
-        <w:t xml:space="preserve"> a </w:t>
-      </w:r>
-      <w:proofErr w:type="spellStart"/>
-      <w:r>
-        <w:fldChar w:fldCharType="begin"/>
-      </w:r>
-      <w:r>
-        <w:instrText xml:space="preserve"> HYPERLINK "http://www.wikizero.biz/index.php?q=aHR0cHM6Ly9lbi53aWtpcGVkaWEub3JnL3dpa2kvSm9pbnRfcHJvYmFiaWxpdHlfZGlzdHJpYnV0aW9u" \o "Joint probability distribution" </w:instrText>
-      </w:r>
-      <w:r>
-        <w:fldChar w:fldCharType="separate"/>
-      </w:r>
-      <w:r>
-        <w:rPr>
-          <w:rStyle w:val="Hyperlink"/>
-          <w:color w:val="auto"/>
-          <w:u w:val="none"/>
-        </w:rPr>
-        <w:t>joint</w:t>
-      </w:r>
-      <w:proofErr w:type="spellEnd"/>
-      <w:r>
-        <w:rPr>
-          <w:rStyle w:val="Hyperlink"/>
-          <w:color w:val="auto"/>
-          <w:u w:val="none"/>
-        </w:rPr>
-        <w:t xml:space="preserve"> </w:t>
-      </w:r>
-      <w:proofErr w:type="spellStart"/>
-      <w:r>
-        <w:rPr>
-          <w:rStyle w:val="Hyperlink"/>
-          <w:color w:val="auto"/>
-          <w:u w:val="none"/>
-        </w:rPr>
-        <w:t>probability</w:t>
-      </w:r>
-      <w:proofErr w:type="spellEnd"/>
-      <w:r>
-        <w:rPr>
-          <w:rStyle w:val="Hyperlink"/>
-          <w:color w:val="auto"/>
-          <w:u w:val="none"/>
-        </w:rPr>
-        <w:t xml:space="preserve"> </w:t>
-      </w:r>
-      <w:proofErr w:type="spellStart"/>
-      <w:r>
-        <w:rPr>
-          <w:rStyle w:val="Hyperlink"/>
-          <w:color w:val="auto"/>
-          <w:u w:val="none"/>
-        </w:rPr>
-        <w:t>distribution</w:t>
-      </w:r>
-      <w:proofErr w:type="spellEnd"/>
-      <w:r>
-        <w:rPr>
-          <w:rStyle w:val="Hyperlink"/>
-          <w:color w:val="auto"/>
-          <w:u w:val="none"/>
-        </w:rPr>
-        <w:fldChar w:fldCharType="end"/>
-      </w:r>
-      <w:r>
-        <w:t> </w:t>
-      </w:r>
-      <w:proofErr w:type="spellStart"/>
-      <w:r>
-        <w:t>over</w:t>
-      </w:r>
-      <w:proofErr w:type="spellEnd"/>
-      <w:r>
-        <w:t xml:space="preserve"> </w:t>
-      </w:r>
-      <w:proofErr w:type="spellStart"/>
-      <w:r>
-        <w:t>the</w:t>
-      </w:r>
-      <w:proofErr w:type="spellEnd"/>
-      <w:r>
-        <w:t xml:space="preserve"> </w:t>
-      </w:r>
-      <w:proofErr w:type="spellStart"/>
-      <w:r>
-        <w:t>variables</w:t>
-      </w:r>
-      <w:proofErr w:type="spellEnd"/>
-      <w:r>
-        <w:t xml:space="preserve"> </w:t>
-      </w:r>
-      <w:proofErr w:type="spellStart"/>
-      <w:r>
-        <w:t>for</w:t>
-      </w:r>
-      <w:proofErr w:type="spellEnd"/>
-      <w:r>
-        <w:t xml:space="preserve"> </w:t>
-      </w:r>
-      <w:proofErr w:type="spellStart"/>
-      <w:r>
-        <w:t>each</w:t>
-      </w:r>
-      <w:proofErr w:type="spellEnd"/>
-      <w:r>
-        <w:t xml:space="preserve"> </w:t>
-      </w:r>
-      <w:proofErr w:type="spellStart"/>
-      <w:r>
-        <w:t>timeframe</w:t>
-      </w:r>
-      <w:proofErr w:type="spellEnd"/>
-      <w:r>
-        <w:t xml:space="preserve">. </w:t>
-      </w:r>
-      <w:proofErr w:type="spellStart"/>
-      <w:r>
-        <w:t>The</w:t>
-      </w:r>
-      <w:proofErr w:type="spellEnd"/>
-      <w:r>
-        <w:t xml:space="preserve"> </w:t>
-      </w:r>
-      <w:proofErr w:type="spellStart"/>
-      <w:r>
-        <w:t>filter</w:t>
-      </w:r>
-      <w:proofErr w:type="spellEnd"/>
-      <w:r>
-        <w:t xml:space="preserve"> is </w:t>
-      </w:r>
-      <w:proofErr w:type="spellStart"/>
-      <w:r>
-        <w:t>named</w:t>
-      </w:r>
-      <w:proofErr w:type="spellEnd"/>
-      <w:r>
-        <w:t xml:space="preserve"> </w:t>
-      </w:r>
-      <w:proofErr w:type="spellStart"/>
-      <w:r>
-        <w:t>after</w:t>
-      </w:r>
-      <w:proofErr w:type="spellEnd"/>
-      <w:r>
-        <w:t> </w:t>
-      </w:r>
-      <w:proofErr w:type="spellStart"/>
-      <w:r>
-        <w:fldChar w:fldCharType="begin"/>
-      </w:r>
-      <w:r>
-        <w:instrText xml:space="preserve"> HYPERLINK "http://www.wikizero.biz/index.php?q=aHR0cHM6Ly9lbi53aWtpcGVkaWEub3JnL3dpa2kvUnVkb2xmX0UuX0slQzMlQTFsbSVDMyVBMW4" \o "Rudolf E. Kálmán" </w:instrText>
-      </w:r>
-      <w:r>
-        <w:fldChar w:fldCharType="separate"/>
-      </w:r>
-      <w:r>
-        <w:rPr>
-          <w:rStyle w:val="Hyperlink"/>
-          <w:color w:val="auto"/>
-          <w:u w:val="none"/>
-        </w:rPr>
-        <w:t>Rudolf</w:t>
-      </w:r>
-      <w:proofErr w:type="spellEnd"/>
-      <w:r>
-        <w:rPr>
-          <w:rStyle w:val="Hyperlink"/>
-          <w:color w:val="auto"/>
-          <w:u w:val="none"/>
-        </w:rPr>
-        <w:t xml:space="preserve"> E. </w:t>
-      </w:r>
-      <w:proofErr w:type="spellStart"/>
-      <w:r>
-        <w:rPr>
-          <w:rStyle w:val="Hyperlink"/>
-          <w:color w:val="auto"/>
-          <w:u w:val="none"/>
-        </w:rPr>
-        <w:t>Kálmán</w:t>
-      </w:r>
-      <w:proofErr w:type="spellEnd"/>
-      <w:r>
-        <w:rPr>
-          <w:rStyle w:val="Hyperlink"/>
-          <w:color w:val="auto"/>
-          <w:u w:val="none"/>
-        </w:rPr>
-        <w:fldChar w:fldCharType="end"/>
-      </w:r>
-      <w:r>
-        <w:t xml:space="preserve">, </w:t>
-      </w:r>
-      <w:proofErr w:type="spellStart"/>
-      <w:r>
-        <w:t>one</w:t>
-      </w:r>
-      <w:proofErr w:type="spellEnd"/>
-      <w:r>
-        <w:t xml:space="preserve"> of </w:t>
-      </w:r>
-      <w:proofErr w:type="spellStart"/>
-      <w:r>
-        <w:t>the</w:t>
-      </w:r>
-      <w:proofErr w:type="spellEnd"/>
-      <w:r>
-        <w:t xml:space="preserve"> </w:t>
-      </w:r>
-      <w:proofErr w:type="spellStart"/>
-      <w:r>
-        <w:t>primary</w:t>
-      </w:r>
-      <w:proofErr w:type="spellEnd"/>
-      <w:r>
-        <w:t xml:space="preserve"> </w:t>
-      </w:r>
-      <w:proofErr w:type="spellStart"/>
-      <w:r>
-        <w:t>developers</w:t>
-      </w:r>
-      <w:proofErr w:type="spellEnd"/>
-      <w:r>
-        <w:t xml:space="preserve"> of </w:t>
-      </w:r>
-      <w:proofErr w:type="spellStart"/>
-      <w:r>
-        <w:t>its</w:t>
-      </w:r>
-      <w:proofErr w:type="spellEnd"/>
-      <w:r>
-        <w:t xml:space="preserve"> </w:t>
-      </w:r>
-      <w:proofErr w:type="spellStart"/>
-      <w:r>
-        <w:t>theory</w:t>
-      </w:r>
-      <w:proofErr w:type="spellEnd"/>
-      <w:r>
-        <w:t>.</w:t>
-      </w:r>
-    </w:p>
-    <w:p>
-      <w:pPr>
-        <w:pStyle w:val="NormalWeb"/>
-        <w:shd w:val="clear" w:color="auto" w:fill="FFFFFF"/>
-        <w:spacing w:before="120" w:beforeAutospacing="0" w:after="120" w:afterAutospacing="0"/>
-      </w:pPr>
-      <w:r>
-        <w:t xml:space="preserve">    </w:t>
-      </w:r>
-      <w:r>
-        <w:tab/>
-      </w:r>
-      <w:proofErr w:type="spellStart"/>
-      <w:r>
-        <w:t>The</w:t>
-      </w:r>
-      <w:proofErr w:type="spellEnd"/>
-      <w:r>
-        <w:t xml:space="preserve"> Kalman </w:t>
-      </w:r>
-      <w:proofErr w:type="spellStart"/>
-      <w:r>
-        <w:t>filter</w:t>
-      </w:r>
-      <w:proofErr w:type="spellEnd"/>
-      <w:r>
-        <w:t xml:space="preserve"> has </w:t>
-      </w:r>
-      <w:proofErr w:type="spellStart"/>
-      <w:r>
-        <w:t>numerous</w:t>
-      </w:r>
-      <w:proofErr w:type="spellEnd"/>
-      <w:r>
-        <w:t xml:space="preserve"> </w:t>
-      </w:r>
-      <w:proofErr w:type="spellStart"/>
-      <w:r>
-        <w:t>applications</w:t>
-      </w:r>
-      <w:proofErr w:type="spellEnd"/>
-      <w:r>
-        <w:t xml:space="preserve"> in </w:t>
-      </w:r>
-      <w:proofErr w:type="spellStart"/>
-      <w:r>
-        <w:t>technology</w:t>
-      </w:r>
-      <w:proofErr w:type="spellEnd"/>
-      <w:r>
-        <w:t xml:space="preserve">. A </w:t>
-      </w:r>
-      <w:proofErr w:type="spellStart"/>
-      <w:r>
-        <w:t>common</w:t>
-      </w:r>
-      <w:proofErr w:type="spellEnd"/>
-      <w:r>
-        <w:t xml:space="preserve"> </w:t>
-      </w:r>
-      <w:proofErr w:type="spellStart"/>
-      <w:r>
-        <w:t>application</w:t>
-      </w:r>
-      <w:proofErr w:type="spellEnd"/>
-      <w:r>
-        <w:t xml:space="preserve"> is </w:t>
-      </w:r>
-      <w:proofErr w:type="spellStart"/>
-      <w:r>
-        <w:t>for</w:t>
-      </w:r>
-      <w:proofErr w:type="spellEnd"/>
-      <w:r>
-        <w:t> </w:t>
-      </w:r>
-      <w:proofErr w:type="spellStart"/>
-      <w:r>
-        <w:fldChar w:fldCharType="begin"/>
-      </w:r>
-      <w:r>
-        <w:instrText xml:space="preserve"> HYPERLINK "http://www.wikizero.biz/index.php?q=aHR0cHM6Ly9lbi53aWtpcGVkaWEub3JnL3dpa2kvR3VpZGFuY2UsX25hdmlnYXRpb24sX2FuZF9jb250cm9s" \o "Guidance, navigation, and control" </w:instrText>
-      </w:r>
-      <w:r>
-        <w:fldChar w:fldCharType="separate"/>
-      </w:r>
-      <w:r>
-        <w:rPr>
-          <w:rStyle w:val="Hyperlink"/>
-          <w:color w:val="auto"/>
-          <w:u w:val="none"/>
-        </w:rPr>
-        <w:t>guidance</w:t>
-      </w:r>
-      <w:proofErr w:type="spellEnd"/>
-      <w:r>
-        <w:rPr>
-          <w:rStyle w:val="Hyperlink"/>
-          <w:color w:val="auto"/>
-          <w:u w:val="none"/>
-        </w:rPr>
-        <w:t xml:space="preserve">, </w:t>
-      </w:r>
-      <w:proofErr w:type="spellStart"/>
-      <w:r>
-        <w:rPr>
-          <w:rStyle w:val="Hyperlink"/>
-          <w:color w:val="auto"/>
-          <w:u w:val="none"/>
-        </w:rPr>
-        <w:t>navigation</w:t>
-      </w:r>
-      <w:proofErr w:type="spellEnd"/>
-      <w:r>
-        <w:rPr>
-          <w:rStyle w:val="Hyperlink"/>
-          <w:color w:val="auto"/>
-          <w:u w:val="none"/>
-        </w:rPr>
-        <w:t xml:space="preserve">, </w:t>
-      </w:r>
-      <w:proofErr w:type="spellStart"/>
-      <w:r>
-        <w:rPr>
-          <w:rStyle w:val="Hyperlink"/>
-          <w:color w:val="auto"/>
-          <w:u w:val="none"/>
-        </w:rPr>
-        <w:t>and</w:t>
-      </w:r>
-      <w:proofErr w:type="spellEnd"/>
-      <w:r>
-        <w:rPr>
-          <w:rStyle w:val="Hyperlink"/>
-          <w:color w:val="auto"/>
-          <w:u w:val="none"/>
-        </w:rPr>
-        <w:t xml:space="preserve"> </w:t>
-      </w:r>
-      <w:proofErr w:type="spellStart"/>
-      <w:r>
-        <w:rPr>
-          <w:rStyle w:val="Hyperlink"/>
-          <w:color w:val="auto"/>
-          <w:u w:val="none"/>
-        </w:rPr>
-        <w:t>control</w:t>
-      </w:r>
-      <w:proofErr w:type="spellEnd"/>
-      <w:r>
-        <w:rPr>
-          <w:rStyle w:val="Hyperlink"/>
-          <w:color w:val="auto"/>
-          <w:u w:val="none"/>
-        </w:rPr>
-        <w:fldChar w:fldCharType="end"/>
-      </w:r>
-      <w:r>
-        <w:t xml:space="preserve"> of </w:t>
-      </w:r>
-      <w:proofErr w:type="spellStart"/>
-      <w:r>
-        <w:t>vehicles</w:t>
-      </w:r>
-      <w:proofErr w:type="spellEnd"/>
-      <w:r>
-        <w:t xml:space="preserve">, </w:t>
-      </w:r>
-      <w:proofErr w:type="spellStart"/>
-      <w:r>
-        <w:t>particularly</w:t>
-      </w:r>
-      <w:proofErr w:type="spellEnd"/>
-      <w:r>
-        <w:t xml:space="preserve"> </w:t>
-      </w:r>
-      <w:proofErr w:type="spellStart"/>
-      <w:r>
-        <w:t>aircraft</w:t>
-      </w:r>
-      <w:proofErr w:type="spellEnd"/>
-      <w:r>
-        <w:t xml:space="preserve"> </w:t>
-      </w:r>
-      <w:proofErr w:type="spellStart"/>
-      <w:r>
-        <w:t>and</w:t>
-      </w:r>
-      <w:proofErr w:type="spellEnd"/>
-      <w:r>
-        <w:t xml:space="preserve"> </w:t>
-      </w:r>
-      <w:proofErr w:type="spellStart"/>
-      <w:r>
-        <w:t>spacecraft</w:t>
-      </w:r>
-      <w:proofErr w:type="spellEnd"/>
-      <w:r>
-        <w:t>.</w:t>
-      </w:r>
-      <w:r>
-        <w:t> </w:t>
-      </w:r>
-      <w:proofErr w:type="spellStart"/>
-      <w:r>
-        <w:t>Furthermore</w:t>
-      </w:r>
-      <w:proofErr w:type="spellEnd"/>
-      <w:r>
-        <w:t xml:space="preserve">, </w:t>
-      </w:r>
-      <w:proofErr w:type="spellStart"/>
-      <w:r>
-        <w:t>the</w:t>
-      </w:r>
-      <w:proofErr w:type="spellEnd"/>
-      <w:r>
-        <w:t xml:space="preserve"> Kalman </w:t>
-      </w:r>
-      <w:proofErr w:type="spellStart"/>
-      <w:r>
-        <w:t>filter</w:t>
-      </w:r>
-      <w:proofErr w:type="spellEnd"/>
-      <w:r>
-        <w:t xml:space="preserve"> is a </w:t>
-      </w:r>
-      <w:proofErr w:type="spellStart"/>
-      <w:r>
-        <w:t>widely</w:t>
-      </w:r>
-      <w:proofErr w:type="spellEnd"/>
-      <w:r>
-        <w:t xml:space="preserve"> </w:t>
-      </w:r>
-      <w:proofErr w:type="spellStart"/>
-      <w:r>
-        <w:t>applied</w:t>
-      </w:r>
-      <w:proofErr w:type="spellEnd"/>
-      <w:r>
-        <w:t xml:space="preserve"> </w:t>
-      </w:r>
-      <w:proofErr w:type="spellStart"/>
-      <w:r>
-        <w:t>concept</w:t>
-      </w:r>
-      <w:proofErr w:type="spellEnd"/>
-      <w:r>
-        <w:t xml:space="preserve"> in </w:t>
-      </w:r>
-      <w:hyperlink r:id="rId14" w:tooltip="Time series" w:history="1">
+        <w:t> and </w:t>
+      </w:r>
+      <w:hyperlink r:id="rId14" w:tooltip="Control theory" w:history="1">
         <w:r>
           <w:rPr>
             <w:rStyle w:val="Hyperlink"/>
             <w:color w:val="auto"/>
             <w:u w:val="none"/>
           </w:rPr>
-          <w:t xml:space="preserve">time </w:t>
+          <w:t>control theory</w:t>
         </w:r>
-        <w:proofErr w:type="spellStart"/>
+      </w:hyperlink>
+      <w:r>
+        <w:t>, </w:t>
+      </w:r>
+      <w:r>
+        <w:rPr>
+          <w:bCs/>
+        </w:rPr>
+        <w:t>Kalman filtering</w:t>
+      </w:r>
+      <w:r>
+        <w:t>, also known as </w:t>
+      </w:r>
+      <w:r>
+        <w:rPr>
+          <w:bCs/>
+        </w:rPr>
+        <w:t>linear quadratic estimation</w:t>
+      </w:r>
+      <w:r>
+        <w:t> (</w:t>
+      </w:r>
+      <w:r>
+        <w:rPr>
+          <w:bCs/>
+        </w:rPr>
+        <w:t>LQE</w:t>
+      </w:r>
+      <w:r>
+        <w:t>), is an </w:t>
+      </w:r>
+      <w:r>
+        <w:fldChar w:fldCharType="begin"/>
+      </w:r>
+      <w:r>
+        <w:instrText xml:space="preserve"> HYPERLINK "http://www.wikizero.biz/index.php?q=aHR0cHM6Ly9lbi53aWtpcGVkaWEub3JnL3dpa2kvQWxnb3JpdGht" \o "Algorithm" </w:instrText>
+      </w:r>
+      <w:r>
+        <w:fldChar w:fldCharType="separate"/>
+      </w:r>
+      <w:r>
+        <w:rPr>
+          <w:rStyle w:val="Hyperlink"/>
+          <w:color w:val="auto"/>
+          <w:u w:val="none"/>
+        </w:rPr>
+        <w:t>algorithm</w:t>
+      </w:r>
+      <w:r>
+        <w:rPr>
+          <w:rStyle w:val="Hyperlink"/>
+          <w:color w:val="auto"/>
+          <w:u w:val="none"/>
+        </w:rPr>
+        <w:fldChar w:fldCharType="end"/>
+      </w:r>
+      <w:r>
+        <w:t> that uses a series of measurements observed over time, containing </w:t>
+      </w:r>
+      <w:r>
+        <w:fldChar w:fldCharType="begin"/>
+      </w:r>
+      <w:r>
+        <w:instrText xml:space="preserve"> HYPERLINK "http://www.wikizero.biz/index.php?q=aHR0cHM6Ly9lbi53aWtpcGVkaWEub3JnL3dpa2kvU3RhdGlzdGljYWxfbm9pc2U" \o "Statistical noise" </w:instrText>
+      </w:r>
+      <w:r>
+        <w:fldChar w:fldCharType="separate"/>
+      </w:r>
+      <w:r>
+        <w:rPr>
+          <w:rStyle w:val="Hyperlink"/>
+          <w:color w:val="auto"/>
+          <w:u w:val="none"/>
+        </w:rPr>
+        <w:t>statistical noise</w:t>
+      </w:r>
+      <w:r>
+        <w:rPr>
+          <w:rStyle w:val="Hyperlink"/>
+          <w:color w:val="auto"/>
+          <w:u w:val="none"/>
+        </w:rPr>
+        <w:fldChar w:fldCharType="end"/>
+      </w:r>
+      <w:r>
+        <w:t> and other inaccuracies, and produces estimates of unknown variables that tend to be more accurate than those based on a single measurement alone, by estimating a </w:t>
+      </w:r>
+      <w:r>
+        <w:fldChar w:fldCharType="begin"/>
+      </w:r>
+      <w:r>
+        <w:instrText xml:space="preserve"> HYPERLINK "http://www.wikizero.biz/index.php?q=aHR0cHM6Ly9lbi53aWtpcGVkaWEub3JnL3dpa2kvSm9pbnRfcHJvYmFiaWxpdHlfZGlzdHJpYnV0aW9u" \o "Joint probability distribution" </w:instrText>
+      </w:r>
+      <w:r>
+        <w:fldChar w:fldCharType="separate"/>
+      </w:r>
+      <w:r>
+        <w:rPr>
+          <w:rStyle w:val="Hyperlink"/>
+          <w:color w:val="auto"/>
+          <w:u w:val="none"/>
+        </w:rPr>
+        <w:t>joint probability distribution</w:t>
+      </w:r>
+      <w:r>
+        <w:rPr>
+          <w:rStyle w:val="Hyperlink"/>
+          <w:color w:val="auto"/>
+          <w:u w:val="none"/>
+        </w:rPr>
+        <w:fldChar w:fldCharType="end"/>
+      </w:r>
+      <w:r>
+        <w:t> over the variables for each timeframe. The filter is named after </w:t>
+      </w:r>
+      <w:r>
+        <w:fldChar w:fldCharType="begin"/>
+      </w:r>
+      <w:r>
+        <w:instrText xml:space="preserve"> HYPERLINK "http://www.wikizero.biz/index.php?q=aHR0cHM6Ly9lbi53aWtpcGVkaWEub3JnL3dpa2kvUnVkb2xmX0UuX0slQzMlQTFsbSVDMyVBMW4" \o "Rudolf E. Kálmán" </w:instrText>
+      </w:r>
+      <w:r>
+        <w:fldChar w:fldCharType="separate"/>
+      </w:r>
+      <w:r>
+        <w:rPr>
+          <w:rStyle w:val="Hyperlink"/>
+          <w:color w:val="auto"/>
+          <w:u w:val="none"/>
+        </w:rPr>
+        <w:t>Rudolf E. Kálmán</w:t>
+      </w:r>
+      <w:r>
+        <w:rPr>
+          <w:rStyle w:val="Hyperlink"/>
+          <w:color w:val="auto"/>
+          <w:u w:val="none"/>
+        </w:rPr>
+        <w:fldChar w:fldCharType="end"/>
+      </w:r>
+      <w:r>
+        <w:t>, one of the primary developers of its theory.</w:t>
+      </w:r>
+    </w:p>
+    <w:p>
+      <w:pPr>
+        <w:pStyle w:val="NormalWeb"/>
+        <w:shd w:val="clear" w:color="auto" w:fill="FFFFFF"/>
+        <w:spacing w:before="120" w:beforeAutospacing="0" w:after="120" w:afterAutospacing="0"/>
+      </w:pPr>
+      <w:r>
+        <w:t xml:space="preserve">    </w:t>
+      </w:r>
+      <w:r>
+        <w:tab/>
+      </w:r>
+      <w:r>
+        <w:t>The Kalman filter has numerous applications in technology. A common application is for </w:t>
+      </w:r>
+      <w:r>
+        <w:fldChar w:fldCharType="begin"/>
+      </w:r>
+      <w:r>
+        <w:instrText xml:space="preserve"> HYPERLINK "http://www.wikizero.biz/index.php?q=aHR0cHM6Ly9lbi53aWtpcGVkaWEub3JnL3dpa2kvR3VpZGFuY2UsX25hdmlnYXRpb24sX2FuZF9jb250cm9s" \o "Guidance, navigation, and control" </w:instrText>
+      </w:r>
+      <w:r>
+        <w:fldChar w:fldCharType="separate"/>
+      </w:r>
+      <w:r>
+        <w:rPr>
+          <w:rStyle w:val="Hyperlink"/>
+          <w:color w:val="auto"/>
+          <w:u w:val="none"/>
+        </w:rPr>
+        <w:t>guidance, navigation, and control</w:t>
+      </w:r>
+      <w:r>
+        <w:rPr>
+          <w:rStyle w:val="Hyperlink"/>
+          <w:color w:val="auto"/>
+          <w:u w:val="none"/>
+        </w:rPr>
+        <w:fldChar w:fldCharType="end"/>
+      </w:r>
+      <w:r>
+        <w:t> of vehicles, particularly aircraft and spacecraft</w:t>
+      </w:r>
+      <w:r>
+        <w:t>.</w:t>
+      </w:r>
+      <w:r>
+        <w:t> Furthermore, the Kalman filter is a widely applied concept in </w:t>
+      </w:r>
+      <w:r>
+        <w:rPr>
+          <w:rStyle w:val="Hyperlink"/>
+          <w:color w:val="auto"/>
+          <w:u w:val="none"/>
+        </w:rPr>
+        <w:fldChar w:fldCharType="begin"/>
+      </w:r>
+      <w:r>
+        <w:rPr>
+          <w:rStyle w:val="Hyperlink"/>
+          <w:color w:val="auto"/>
+          <w:u w:val="none"/>
+        </w:rPr>
+        <w:instrText xml:space="preserve"> HYPERLINK "http://www.</w:instrText>
+      </w:r>
+      <w:r>
+        <w:rPr>
+          <w:rStyle w:val="Hyperlink"/>
+          <w:color w:val="auto"/>
+          <w:u w:val="none"/>
+        </w:rPr>
+        <w:instrText xml:space="preserve">wikizero.biz/index.php?q=aHR0cHM6Ly9lbi53aWtpcGVkaWEub3JnL3dpa2kvVGltZV9zZXJpZXM" \o "Time series" </w:instrText>
+      </w:r>
+      <w:r>
+        <w:rPr>
+          <w:rStyle w:val="Hyperlink"/>
+          <w:color w:val="auto"/>
+          <w:u w:val="none"/>
+        </w:rPr>
+        <w:fldChar w:fldCharType="separate"/>
+      </w:r>
+      <w:r>
+        <w:rPr>
+          <w:rStyle w:val="Hyperlink"/>
+          <w:color w:val="auto"/>
+          <w:u w:val="none"/>
+        </w:rPr>
+        <w:t>time series</w:t>
+      </w:r>
+      <w:r>
+        <w:rPr>
+          <w:rStyle w:val="Hyperlink"/>
+          <w:color w:val="auto"/>
+          <w:u w:val="none"/>
+        </w:rPr>
+        <w:fldChar w:fldCharType="end"/>
+      </w:r>
+      <w:r>
+        <w:t>analysis used in fields such as </w:t>
+      </w:r>
+      <w:r>
+        <w:fldChar w:fldCharType="begin"/>
+      </w:r>
+      <w:r>
+        <w:instrText xml:space="preserve"> HYPERLINK "http://www.wikizero.biz/index.php?q=aHR0cHM6Ly9lbi53aWtpcGVkaWEub3JnL3dpa2kvU2lnbmFsX3Byb2Nlc3Npbmc" \o "Signal processing" </w:instrText>
+      </w:r>
+      <w:r>
+        <w:fldChar w:fldCharType="separate"/>
+      </w:r>
+      <w:r>
+        <w:rPr>
+          <w:rStyle w:val="Hyperlink"/>
+          <w:color w:val="auto"/>
+          <w:u w:val="none"/>
+        </w:rPr>
+        <w:t>signal processing</w:t>
+      </w:r>
+      <w:r>
+        <w:rPr>
+          <w:rStyle w:val="Hyperlink"/>
+          <w:color w:val="auto"/>
+          <w:u w:val="none"/>
+        </w:rPr>
+        <w:fldChar w:fldCharType="end"/>
+      </w:r>
+      <w:r>
+        <w:t> and </w:t>
+      </w:r>
+      <w:hyperlink r:id="rId15" w:tooltip="Econometrics" w:history="1">
         <w:r>
           <w:rPr>
             <w:rStyle w:val="Hyperlink"/>
             <w:color w:val="auto"/>
             <w:u w:val="none"/>
           </w:rPr>
-          <w:t>series</w:t>
+          <w:t>econometrics</w:t>
         </w:r>
       </w:hyperlink>
       <w:r>
-        <w:t>analysis</w:t>
-      </w:r>
-      <w:proofErr w:type="spellEnd"/>
-      <w:r>
-        <w:t xml:space="preserve"> </w:t>
-      </w:r>
-      <w:proofErr w:type="spellStart"/>
-      <w:r>
-        <w:t>used</w:t>
-      </w:r>
-      <w:proofErr w:type="spellEnd"/>
-      <w:r>
-        <w:t xml:space="preserve"> in </w:t>
-      </w:r>
-      <w:proofErr w:type="spellStart"/>
-      <w:r>
-        <w:t>fields</w:t>
-      </w:r>
-      <w:proofErr w:type="spellEnd"/>
-      <w:r>
-        <w:t xml:space="preserve"> </w:t>
-      </w:r>
-      <w:proofErr w:type="spellStart"/>
-      <w:r>
-        <w:t>such</w:t>
-      </w:r>
-      <w:proofErr w:type="spellEnd"/>
-      <w:r>
-        <w:t xml:space="preserve"> as </w:t>
-      </w:r>
-      <w:proofErr w:type="spellStart"/>
+        <w:t>. Kalman filters also are one of the main topics in the field of robotic motion planning and control, and they are sometimes included in </w:t>
+      </w:r>
       <w:r>
         <w:fldChar w:fldCharType="begin"/>
       </w:r>
       <w:r>
-        <w:instrText xml:space="preserve"> HYPERLINK "http://www.wikizero.biz/index.php?q=aHR0cHM6Ly9lbi53aWtpcGVkaWEub3JnL3dpa2kvU2lnbmFsX3Byb2Nlc3Npbmc" \o "Signal processing" </w:instrText>
+        <w:instrText xml:space="preserve"> HYPERLINK "http://www.wikizero.biz/index.php?q=aHR0cHM6Ly9lbi53aWtpcGVkaWEub3JnL3dpa2kvVHJhamVjdG9yeV9vcHRpbWl6YXRpb24" \o "Trajectory optimization" </w:instrText>
       </w:r>
       <w:r>
         <w:fldChar w:fldCharType="separate"/>
@@ -3707,257 +2939,8 @@
           <w:color w:val="auto"/>
           <w:u w:val="none"/>
         </w:rPr>
-        <w:t>signal</w:t>
-      </w:r>
-      <w:proofErr w:type="spellEnd"/>
-      <w:r>
-        <w:rPr>
-          <w:rStyle w:val="Hyperlink"/>
-          <w:color w:val="auto"/>
-          <w:u w:val="none"/>
-        </w:rPr>
-        <w:t xml:space="preserve"> </w:t>
-      </w:r>
-      <w:proofErr w:type="spellStart"/>
-      <w:r>
-        <w:rPr>
-          <w:rStyle w:val="Hyperlink"/>
-          <w:color w:val="auto"/>
-          <w:u w:val="none"/>
-        </w:rPr>
-        <w:t>processing</w:t>
-      </w:r>
-      <w:proofErr w:type="spellEnd"/>
-      <w:r>
-        <w:rPr>
-          <w:rStyle w:val="Hyperlink"/>
-          <w:color w:val="auto"/>
-          <w:u w:val="none"/>
-        </w:rPr>
-        <w:fldChar w:fldCharType="end"/>
-      </w:r>
-      <w:r>
-        <w:t> </w:t>
-      </w:r>
-      <w:proofErr w:type="spellStart"/>
-      <w:r>
-        <w:t>and</w:t>
-      </w:r>
-      <w:proofErr w:type="spellEnd"/>
-      <w:r>
-        <w:t> </w:t>
-      </w:r>
-      <w:proofErr w:type="spellStart"/>
-      <w:r>
-        <w:fldChar w:fldCharType="begin"/>
-      </w:r>
-      <w:r>
-        <w:instrText xml:space="preserve"> HYPERLINK "http://www.wikizero.biz/index.php?q=aHR0cHM6Ly9lbi53aWtpcGVkaWEub3JnL3dpa2kvRWNvbm9tZXRyaWNz" \o "Econometrics" </w:instrText>
-      </w:r>
-      <w:r>
-        <w:fldChar w:fldCharType="separate"/>
-      </w:r>
-      <w:r>
-        <w:rPr>
-          <w:rStyle w:val="Hyperlink"/>
-          <w:color w:val="auto"/>
-          <w:u w:val="none"/>
-        </w:rPr>
-        <w:t>econometrics</w:t>
-      </w:r>
-      <w:proofErr w:type="spellEnd"/>
-      <w:r>
-        <w:rPr>
-          <w:rStyle w:val="Hyperlink"/>
-          <w:color w:val="auto"/>
-          <w:u w:val="none"/>
-        </w:rPr>
-        <w:fldChar w:fldCharType="end"/>
-      </w:r>
-      <w:r>
-        <w:t xml:space="preserve">. Kalman </w:t>
-      </w:r>
-      <w:proofErr w:type="spellStart"/>
-      <w:r>
-        <w:t>filters</w:t>
-      </w:r>
-      <w:proofErr w:type="spellEnd"/>
-      <w:r>
-        <w:t xml:space="preserve"> </w:t>
-      </w:r>
-      <w:proofErr w:type="spellStart"/>
-      <w:r>
-        <w:t>also</w:t>
-      </w:r>
-      <w:proofErr w:type="spellEnd"/>
-      <w:r>
-        <w:t xml:space="preserve"> </w:t>
-      </w:r>
-      <w:proofErr w:type="spellStart"/>
-      <w:r>
-        <w:t>are</w:t>
-      </w:r>
-      <w:proofErr w:type="spellEnd"/>
-      <w:r>
-        <w:t xml:space="preserve"> </w:t>
-      </w:r>
-      <w:proofErr w:type="spellStart"/>
-      <w:r>
-        <w:t>one</w:t>
-      </w:r>
-      <w:proofErr w:type="spellEnd"/>
-      <w:r>
-        <w:t xml:space="preserve"> of </w:t>
-      </w:r>
-      <w:proofErr w:type="spellStart"/>
-      <w:r>
-        <w:t>the</w:t>
-      </w:r>
-      <w:proofErr w:type="spellEnd"/>
-      <w:r>
-        <w:t xml:space="preserve"> main </w:t>
-      </w:r>
-      <w:proofErr w:type="spellStart"/>
-      <w:r>
-        <w:t>topics</w:t>
-      </w:r>
-      <w:proofErr w:type="spellEnd"/>
-      <w:r>
-        <w:t xml:space="preserve"> in </w:t>
-      </w:r>
-      <w:proofErr w:type="spellStart"/>
-      <w:r>
-        <w:t>the</w:t>
-      </w:r>
-      <w:proofErr w:type="spellEnd"/>
-      <w:r>
-        <w:t xml:space="preserve"> </w:t>
-      </w:r>
-      <w:proofErr w:type="spellStart"/>
-      <w:r>
-        <w:t>field</w:t>
-      </w:r>
-      <w:proofErr w:type="spellEnd"/>
-      <w:r>
-        <w:t xml:space="preserve"> of </w:t>
-      </w:r>
-      <w:proofErr w:type="spellStart"/>
-      <w:r>
-        <w:t>robotic</w:t>
-      </w:r>
-      <w:proofErr w:type="spellEnd"/>
-      <w:r>
-        <w:t xml:space="preserve"> </w:t>
-      </w:r>
-      <w:proofErr w:type="spellStart"/>
-      <w:r>
-        <w:t>motion</w:t>
-      </w:r>
-      <w:proofErr w:type="spellEnd"/>
-      <w:r>
-        <w:t xml:space="preserve"> </w:t>
-      </w:r>
-      <w:proofErr w:type="spellStart"/>
-      <w:r>
-        <w:t>planning</w:t>
-      </w:r>
-      <w:proofErr w:type="spellEnd"/>
-      <w:r>
-        <w:t xml:space="preserve"> </w:t>
-      </w:r>
-      <w:proofErr w:type="spellStart"/>
-      <w:r>
-        <w:t>and</w:t>
-      </w:r>
-      <w:proofErr w:type="spellEnd"/>
-      <w:r>
-        <w:t xml:space="preserve"> </w:t>
-      </w:r>
-      <w:proofErr w:type="spellStart"/>
-      <w:r>
-        <w:t>control</w:t>
-      </w:r>
-      <w:proofErr w:type="spellEnd"/>
-      <w:r>
-        <w:t xml:space="preserve">, </w:t>
-      </w:r>
-      <w:proofErr w:type="spellStart"/>
-      <w:r>
-        <w:t>and</w:t>
-      </w:r>
-      <w:proofErr w:type="spellEnd"/>
-      <w:r>
-        <w:t xml:space="preserve"> </w:t>
-      </w:r>
-      <w:proofErr w:type="spellStart"/>
-      <w:r>
-        <w:t>they</w:t>
-      </w:r>
-      <w:proofErr w:type="spellEnd"/>
-      <w:r>
-        <w:t xml:space="preserve"> </w:t>
-      </w:r>
-      <w:proofErr w:type="spellStart"/>
-      <w:r>
-        <w:t>are</w:t>
-      </w:r>
-      <w:proofErr w:type="spellEnd"/>
-      <w:r>
-        <w:t xml:space="preserve"> </w:t>
-      </w:r>
-      <w:proofErr w:type="spellStart"/>
-      <w:r>
-        <w:t>sometimes</w:t>
-      </w:r>
-      <w:proofErr w:type="spellEnd"/>
-      <w:r>
-        <w:t xml:space="preserve"> </w:t>
-      </w:r>
-      <w:proofErr w:type="spellStart"/>
-      <w:r>
-        <w:t>included</w:t>
-      </w:r>
-      <w:proofErr w:type="spellEnd"/>
-      <w:r>
-        <w:t xml:space="preserve"> in </w:t>
-      </w:r>
-      <w:proofErr w:type="spellStart"/>
-      <w:r>
-        <w:fldChar w:fldCharType="begin"/>
-      </w:r>
-      <w:r>
-        <w:instrText xml:space="preserve"> HYPERLINK "http://www.wikizero.biz/index.php?q=aHR0cHM6Ly9lbi53aWtpcGVkaWEub3JnL3dpa2kvVHJhamVjdG9yeV9vcHRpbWl6YXRpb24" \o "Trajectory optimization" </w:instrText>
-      </w:r>
-      <w:r>
-        <w:fldChar w:fldCharType="separate"/>
-      </w:r>
-      <w:r>
-        <w:rPr>
-          <w:rStyle w:val="Hyperlink"/>
-          <w:color w:val="auto"/>
-          <w:u w:val="none"/>
-        </w:rPr>
-        <w:t>trajectory</w:t>
-      </w:r>
-      <w:proofErr w:type="spellEnd"/>
-      <w:r>
-        <w:rPr>
-          <w:rStyle w:val="Hyperlink"/>
-          <w:color w:val="auto"/>
-          <w:u w:val="none"/>
-        </w:rPr>
-        <w:t xml:space="preserve"> </w:t>
-      </w:r>
-      <w:proofErr w:type="spellStart"/>
-      <w:r>
-        <w:rPr>
-          <w:rStyle w:val="Hyperlink"/>
-          <w:color w:val="auto"/>
-          <w:u w:val="none"/>
-        </w:rPr>
-        <w:t>optimization</w:t>
-      </w:r>
-      <w:proofErr w:type="spellEnd"/>
+        <w:t>trajectory optimization</w:t>
+      </w:r>
       <w:r>
         <w:rPr>
           <w:rStyle w:val="Hyperlink"/>
@@ -4255,7 +3238,7 @@
                 <v:stroke joinstyle="miter"/>
                 <v:path gradientshapeok="t" o:connecttype="rect"/>
               </v:shapetype>
-              <v:shape id="Metin Kutusu 2" o:spid="_x0000_s1026" type="#_x0000_t202" style="position:absolute;margin-left:373pt;margin-top:45.8pt;width:424.2pt;height:183.6pt;z-index:251659264;visibility:visible;mso-wrap-style:square;mso-width-percent:0;mso-height-percent:0;mso-wrap-distance-left:9pt;mso-wrap-distance-top:0;mso-wrap-distance-right:9pt;mso-wrap-distance-bottom:0;mso-position-horizontal:right;mso-position-horizontal-relative:margin;mso-position-vertical:absolute;mso-position-vertical-relative:text;mso-width-percent:0;mso-height-percent:0;mso-width-relative:margin;mso-height-relative:margin;v-text-anchor:top" o:gfxdata="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" fillcolor="white [3201]" strokeweight=".5pt">
+              <v:shape id="Metin Kutusu 2" o:spid="_x0000_s1026" type="#_x0000_t202" style="position:absolute;margin-left:373pt;margin-top:45.8pt;width:424.2pt;height:183.6pt;z-index:251659264;visibility:visible;mso-wrap-style:square;mso-width-percent:0;mso-height-percent:0;mso-wrap-distance-left:9pt;mso-wrap-distance-top:0;mso-wrap-distance-right:9pt;mso-wrap-distance-bottom:0;mso-position-horizontal:right;mso-position-horizontal-relative:margin;mso-position-vertical:absolute;mso-position-vertical-relative:text;mso-width-percent:0;mso-height-percent:0;mso-width-relative:margin;mso-height-relative:margin;v-text-anchor:top" o:gfxdata="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" fillcolor="white [3201]" strokeweight=".5pt">
                 <v:textbox>
                   <w:txbxContent>
                     <w:p>
@@ -4663,14 +3646,7 @@
                                 <w:rFonts w:ascii="Courier New" w:hAnsi="Courier New" w:cs="Courier New"/>
                                 <w:sz w:val="20"/>
                               </w:rPr>
-                              <w:t xml:space="preserve">import </w:t>
-                            </w:r>
-                            <w:r>
-                              <w:rPr>
-                                <w:rFonts w:ascii="Courier New" w:hAnsi="Courier New" w:cs="Courier New"/>
-                                <w:sz w:val="20"/>
-                              </w:rPr>
-                              <w:t>numpy as np</w:t>
+                              <w:t>import numpy as np</w:t>
                             </w:r>
                           </w:p>
                           <w:p>
@@ -4813,14 +3789,7 @@
                                 <w:rFonts w:ascii="Courier New" w:hAnsi="Courier New" w:cs="Courier New"/>
                                 <w:sz w:val="20"/>
                               </w:rPr>
-                              <w:t xml:space="preserve">def </w:t>
-                            </w:r>
-                            <w:r>
-                              <w:rPr>
-                                <w:rFonts w:ascii="Courier New" w:hAnsi="Courier New" w:cs="Courier New"/>
-                                <w:sz w:val="20"/>
-                              </w:rPr>
-                              <w:t>predict(x, u, z, F, P, R, H=None, Q=None):</w:t>
+                              <w:t>def predict(x, u, z, F, P, R, H=None, Q=None):</w:t>
                             </w:r>
                           </w:p>
                           <w:p>
@@ -5193,7 +4162,7 @@
           </mc:Choice>
           <mc:Fallback>
             <w:pict>
-              <v:shape w14:anchorId="13ACA30B" id="Metin Kutusu 1" o:spid="_x0000_s1027" type="#_x0000_t202" style="position:absolute;margin-left:371.8pt;margin-top:-12.45pt;width:423pt;height:429pt;z-index:251673600;visibility:visible;mso-wrap-style:square;mso-width-percent:0;mso-height-percent:0;mso-wrap-distance-left:9pt;mso-wrap-distance-top:0;mso-wrap-distance-right:9pt;mso-wrap-distance-bottom:0;mso-position-horizontal:right;mso-position-horizontal-relative:margin;mso-position-vertical:absolute;mso-position-vertical-relative:text;mso-width-percent:0;mso-height-percent:0;mso-width-relative:margin;mso-height-relative:margin;v-text-anchor:top" o:gfxdata="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" fillcolor="white [3201]" strokeweight=".5pt">
+              <v:shape w14:anchorId="13ACA30B" id="Metin Kutusu 1" o:spid="_x0000_s1027" type="#_x0000_t202" style="position:absolute;margin-left:371.8pt;margin-top:-12.45pt;width:423pt;height:429pt;z-index:251673600;visibility:visible;mso-wrap-style:square;mso-width-percent:0;mso-height-percent:0;mso-wrap-distance-left:9pt;mso-wrap-distance-top:0;mso-wrap-distance-right:9pt;mso-wrap-distance-bottom:0;mso-position-horizontal:right;mso-position-horizontal-relative:margin;mso-position-vertical:absolute;mso-position-vertical-relative:text;mso-width-percent:0;mso-height-percent:0;mso-width-relative:margin;mso-height-relative:margin;v-text-anchor:top" o:gfxdata="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" fillcolor="white [3201]" strokeweight=".5pt">
                 <v:textbox>
                   <w:txbxContent>
                     <w:p>
@@ -5208,14 +4177,7 @@
                           <w:rFonts w:ascii="Courier New" w:hAnsi="Courier New" w:cs="Courier New"/>
                           <w:sz w:val="20"/>
                         </w:rPr>
-                        <w:t xml:space="preserve">import </w:t>
-                      </w:r>
-                      <w:r>
-                        <w:rPr>
-                          <w:rFonts w:ascii="Courier New" w:hAnsi="Courier New" w:cs="Courier New"/>
-                          <w:sz w:val="20"/>
-                        </w:rPr>
-                        <w:t>numpy as np</w:t>
+                        <w:t>import numpy as np</w:t>
                       </w:r>
                     </w:p>
                     <w:p>
@@ -5358,14 +4320,7 @@
                           <w:rFonts w:ascii="Courier New" w:hAnsi="Courier New" w:cs="Courier New"/>
                           <w:sz w:val="20"/>
                         </w:rPr>
-                        <w:t xml:space="preserve">def </w:t>
-                      </w:r>
-                      <w:r>
-                        <w:rPr>
-                          <w:rFonts w:ascii="Courier New" w:hAnsi="Courier New" w:cs="Courier New"/>
-                          <w:sz w:val="20"/>
-                        </w:rPr>
-                        <w:t>predict(x, u, z, F, P, R, H=None, Q=None):</w:t>
+                        <w:t>def predict(x, u, z, F, P, R, H=None, Q=None):</w:t>
                       </w:r>
                     </w:p>
                     <w:p>
@@ -6006,7 +4961,6 @@
         <w:rPr>
           <w:noProof/>
         </w:rPr>
-        <w:lastRenderedPageBreak/>
         <mc:AlternateContent>
           <mc:Choice Requires="wps">
             <w:drawing>
@@ -6229,7 +5183,7 @@
           </mc:Choice>
           <mc:Fallback>
             <w:pict>
-              <v:shape w14:anchorId="3CDA8FA3" id="Metin Kutusu 3" o:spid="_x0000_s1028" type="#_x0000_t202" style="position:absolute;margin-left:0;margin-top:22.4pt;width:430.05pt;height:92.25pt;z-index:251663360;visibility:visible;mso-wrap-style:square;mso-width-percent:0;mso-height-percent:0;mso-wrap-distance-left:9pt;mso-wrap-distance-top:0;mso-wrap-distance-right:9pt;mso-wrap-distance-bottom:0;mso-position-horizontal:left;mso-position-horizontal-relative:margin;mso-position-vertical:absolute;mso-position-vertical-relative:text;mso-width-percent:0;mso-height-percent:0;mso-width-relative:margin;mso-height-relative:margin;v-text-anchor:top" o:gfxdata="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" fillcolor="white [3201]" strokeweight=".5pt">
+              <v:shape w14:anchorId="3CDA8FA3" id="Metin Kutusu 3" o:spid="_x0000_s1028" type="#_x0000_t202" style="position:absolute;margin-left:0;margin-top:22.4pt;width:430.05pt;height:92.25pt;z-index:251663360;visibility:visible;mso-wrap-style:square;mso-width-percent:0;mso-height-percent:0;mso-wrap-distance-left:9pt;mso-wrap-distance-top:0;mso-wrap-distance-right:9pt;mso-wrap-distance-bottom:0;mso-position-horizontal:left;mso-position-horizontal-relative:margin;mso-position-vertical:absolute;mso-position-vertical-relative:text;mso-width-percent:0;mso-height-percent:0;mso-width-relative:margin;mso-height-relative:margin;v-text-anchor:top" o:gfxdata="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" fillcolor="white [3201]" strokeweight=".5pt">
                 <v:textbox>
                   <w:txbxContent>
                     <w:p>
@@ -6401,7 +5355,6 @@
           </mc:Fallback>
         </mc:AlternateContent>
       </w:r>
-      <w:proofErr w:type="spellStart"/>
       <w:r>
         <w:rPr>
           <w:b/>
@@ -6409,7 +5362,6 @@
         </w:rPr>
         <w:t>Output</w:t>
       </w:r>
-      <w:proofErr w:type="spellEnd"/>
     </w:p>
     <w:p>
       <w:pPr>
@@ -7031,7 +5983,6 @@
     </w:p>
     <w:p>
       <w:r>
-        <w:lastRenderedPageBreak/>
         <w:t>m = {m</w:t>
       </w:r>
       <w:r>
@@ -10400,7 +9351,6 @@
     </w:p>
     <w:p>
       <w:r>
-        <w:lastRenderedPageBreak/>
         <w:t>z = []</w:t>
       </w:r>
     </w:p>
@@ -10440,6 +9390,7 @@
       <w:proofErr w:type="spellStart"/>
       <w:proofErr w:type="gramStart"/>
       <w:r>
+        <w:lastRenderedPageBreak/>
         <w:t>p.append</w:t>
       </w:r>
       <w:proofErr w:type="spellEnd"/>
@@ -11036,7 +9987,7 @@
                     </pic:cNvPicPr>
                   </pic:nvPicPr>
                   <pic:blipFill>
-                    <a:blip r:embed="rId15">
+                    <a:blip r:embed="rId16">
                       <a:extLst>
                         <a:ext uri="{28A0092B-C50C-407E-A947-70E740481C1C}">
                           <a14:useLocalDpi xmlns:a14="http://schemas.microsoft.com/office/drawing/2010/main" val="0"/>
@@ -11401,14 +10352,7 @@
                                 <w:rFonts w:ascii="Courier New" w:hAnsi="Courier New" w:cs="Courier New"/>
                                 <w:sz w:val="20"/>
                               </w:rPr>
-                              <w:t xml:space="preserve">import </w:t>
-                            </w:r>
-                            <w:r>
-                              <w:rPr>
-                                <w:rFonts w:ascii="Courier New" w:hAnsi="Courier New" w:cs="Courier New"/>
-                                <w:sz w:val="20"/>
-                              </w:rPr>
-                              <w:t>numpy as np</w:t>
+                              <w:t>import numpy as np</w:t>
                             </w:r>
                           </w:p>
                           <w:p>
@@ -11566,14 +10510,7 @@
                                 <w:rFonts w:ascii="Courier New" w:hAnsi="Courier New" w:cs="Courier New"/>
                                 <w:sz w:val="20"/>
                               </w:rPr>
-                              <w:t xml:space="preserve">def </w:t>
-                            </w:r>
-                            <w:r>
-                              <w:rPr>
-                                <w:rFonts w:ascii="Courier New" w:hAnsi="Courier New" w:cs="Courier New"/>
-                                <w:sz w:val="20"/>
-                              </w:rPr>
-                              <w:t>predict(x, u, z, F, P, R, g, H=None, Q=None, round=False):</w:t>
+                              <w:t>def predict(x, u, z, F, P, R, g, H=None, Q=None, round=False):</w:t>
                             </w:r>
                           </w:p>
                           <w:p>
@@ -12134,7 +11071,7 @@
           </mc:Choice>
           <mc:Fallback>
             <w:pict>
-              <v:shape w14:anchorId="280EA9E1" id="Metin Kutusu 5" o:spid="_x0000_s1029" type="#_x0000_t202" style="position:absolute;margin-left:53.25pt;margin-top:18.45pt;width:512.25pt;height:655.5pt;z-index:251665408;visibility:visible;mso-wrap-style:square;mso-width-percent:0;mso-height-percent:0;mso-wrap-distance-left:9pt;mso-wrap-distance-top:0;mso-wrap-distance-right:9pt;mso-wrap-distance-bottom:0;mso-position-horizontal:absolute;mso-position-horizontal-relative:page;mso-position-vertical:absolute;mso-position-vertical-relative:text;mso-width-percent:0;mso-height-percent:0;mso-width-relative:page;mso-height-relative:margin;v-text-anchor:top" o:gfxdata="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" fillcolor="white [3201]" strokeweight=".5pt">
+              <v:shape w14:anchorId="280EA9E1" id="Metin Kutusu 5" o:spid="_x0000_s1029" type="#_x0000_t202" style="position:absolute;margin-left:53.25pt;margin-top:18.45pt;width:512.25pt;height:655.5pt;z-index:251665408;visibility:visible;mso-wrap-style:square;mso-width-percent:0;mso-height-percent:0;mso-wrap-distance-left:9pt;mso-wrap-distance-top:0;mso-wrap-distance-right:9pt;mso-wrap-distance-bottom:0;mso-position-horizontal:absolute;mso-position-horizontal-relative:page;mso-position-vertical:absolute;mso-position-vertical-relative:text;mso-width-percent:0;mso-height-percent:0;mso-width-relative:page;mso-height-relative:margin;v-text-anchor:top" o:gfxdata="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" fillcolor="white [3201]" strokeweight=".5pt">
                 <v:textbox>
                   <w:txbxContent>
                     <w:p>
@@ -12149,14 +11086,7 @@
                           <w:rFonts w:ascii="Courier New" w:hAnsi="Courier New" w:cs="Courier New"/>
                           <w:sz w:val="20"/>
                         </w:rPr>
-                        <w:t xml:space="preserve">import </w:t>
-                      </w:r>
-                      <w:r>
-                        <w:rPr>
-                          <w:rFonts w:ascii="Courier New" w:hAnsi="Courier New" w:cs="Courier New"/>
-                          <w:sz w:val="20"/>
-                        </w:rPr>
-                        <w:t>numpy as np</w:t>
+                        <w:t>import numpy as np</w:t>
                       </w:r>
                     </w:p>
                     <w:p>
@@ -12314,14 +11244,7 @@
                           <w:rFonts w:ascii="Courier New" w:hAnsi="Courier New" w:cs="Courier New"/>
                           <w:sz w:val="20"/>
                         </w:rPr>
-                        <w:t xml:space="preserve">def </w:t>
-                      </w:r>
-                      <w:r>
-                        <w:rPr>
-                          <w:rFonts w:ascii="Courier New" w:hAnsi="Courier New" w:cs="Courier New"/>
-                          <w:sz w:val="20"/>
-                        </w:rPr>
-                        <w:t>predict(x, u, z, F, P, R, g, H=None, Q=None, round=False):</w:t>
+                        <w:t>def predict(x, u, z, F, P, R, g, H=None, Q=None, round=False):</w:t>
                       </w:r>
                     </w:p>
                     <w:p>
@@ -13492,14 +12415,7 @@
                                 <w:rFonts w:ascii="Courier New" w:hAnsi="Courier New" w:cs="Courier New"/>
                                 <w:sz w:val="20"/>
                               </w:rPr>
-                              <w:t xml:space="preserve">import </w:t>
-                            </w:r>
-                            <w:r>
-                              <w:rPr>
-                                <w:rFonts w:ascii="Courier New" w:hAnsi="Courier New" w:cs="Courier New"/>
-                                <w:sz w:val="20"/>
-                              </w:rPr>
-                              <w:t>numpy as np</w:t>
+                              <w:t>import numpy as np</w:t>
                             </w:r>
                           </w:p>
                           <w:p>
@@ -13529,14 +12445,7 @@
                                 <w:rFonts w:ascii="Courier New" w:hAnsi="Courier New" w:cs="Courier New"/>
                                 <w:sz w:val="20"/>
                               </w:rPr>
-                              <w:t xml:space="preserve">import </w:t>
-                            </w:r>
-                            <w:r>
-                              <w:rPr>
-                                <w:rFonts w:ascii="Courier New" w:hAnsi="Courier New" w:cs="Courier New"/>
-                                <w:sz w:val="20"/>
-                              </w:rPr>
-                              <w:t>matplotlib.pyplot as plt</w:t>
+                              <w:t>import matplotlib.pyplot as plt</w:t>
                             </w:r>
                           </w:p>
                           <w:p>
@@ -14067,7 +12976,7 @@
           </mc:Choice>
           <mc:Fallback>
             <w:pict>
-              <v:shape w14:anchorId="1BA03DC1" id="Metin Kutusu 6" o:spid="_x0000_s1030" type="#_x0000_t202" style="position:absolute;left:0;text-align:left;margin-left:373pt;margin-top:.75pt;width:424.2pt;height:468.75pt;z-index:251667456;visibility:visible;mso-wrap-style:square;mso-width-percent:0;mso-height-percent:0;mso-wrap-distance-left:9pt;mso-wrap-distance-top:0;mso-wrap-distance-right:9pt;mso-wrap-distance-bottom:0;mso-position-horizontal:right;mso-position-horizontal-relative:margin;mso-position-vertical:absolute;mso-position-vertical-relative:text;mso-width-percent:0;mso-height-percent:0;mso-width-relative:margin;mso-height-relative:margin;v-text-anchor:top" o:gfxdata="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" fillcolor="white [3201]" strokeweight=".5pt">
+              <v:shape w14:anchorId="1BA03DC1" id="Metin Kutusu 6" o:spid="_x0000_s1030" type="#_x0000_t202" style="position:absolute;left:0;text-align:left;margin-left:373pt;margin-top:.75pt;width:424.2pt;height:468.75pt;z-index:251667456;visibility:visible;mso-wrap-style:square;mso-width-percent:0;mso-height-percent:0;mso-wrap-distance-left:9pt;mso-wrap-distance-top:0;mso-wrap-distance-right:9pt;mso-wrap-distance-bottom:0;mso-position-horizontal:right;mso-position-horizontal-relative:margin;mso-position-vertical:absolute;mso-position-vertical-relative:text;mso-width-percent:0;mso-height-percent:0;mso-width-relative:margin;mso-height-relative:margin;v-text-anchor:top" o:gfxdata="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" fillcolor="white [3201]" strokeweight=".5pt">
                 <v:textbox>
                   <w:txbxContent>
                     <w:p>
@@ -14082,14 +12991,7 @@
                           <w:rFonts w:ascii="Courier New" w:hAnsi="Courier New" w:cs="Courier New"/>
                           <w:sz w:val="20"/>
                         </w:rPr>
-                        <w:t xml:space="preserve">import </w:t>
-                      </w:r>
-                      <w:r>
-                        <w:rPr>
-                          <w:rFonts w:ascii="Courier New" w:hAnsi="Courier New" w:cs="Courier New"/>
-                          <w:sz w:val="20"/>
-                        </w:rPr>
-                        <w:t>numpy as np</w:t>
+                        <w:t>import numpy as np</w:t>
                       </w:r>
                     </w:p>
                     <w:p>
@@ -14119,14 +13021,7 @@
                           <w:rFonts w:ascii="Courier New" w:hAnsi="Courier New" w:cs="Courier New"/>
                           <w:sz w:val="20"/>
                         </w:rPr>
-                        <w:t xml:space="preserve">import </w:t>
-                      </w:r>
-                      <w:r>
-                        <w:rPr>
-                          <w:rFonts w:ascii="Courier New" w:hAnsi="Courier New" w:cs="Courier New"/>
-                          <w:sz w:val="20"/>
-                        </w:rPr>
-                        <w:t>matplotlib.pyplot as plt</w:t>
+                        <w:t>import matplotlib.pyplot as plt</w:t>
                       </w:r>
                     </w:p>
                     <w:p>
@@ -15082,7 +13977,7 @@
                     </pic:cNvPicPr>
                   </pic:nvPicPr>
                   <pic:blipFill>
-                    <a:blip r:embed="rId16">
+                    <a:blip r:embed="rId17">
                       <a:extLst>
                         <a:ext uri="{28A0092B-C50C-407E-A947-70E740481C1C}">
                           <a14:useLocalDpi xmlns:a14="http://schemas.microsoft.com/office/drawing/2010/main" val="0"/>
@@ -15341,7 +14236,7 @@
                     </pic:cNvPicPr>
                   </pic:nvPicPr>
                   <pic:blipFill>
-                    <a:blip r:embed="rId17">
+                    <a:blip r:embed="rId18">
                       <a:extLst>
                         <a:ext uri="{28A0092B-C50C-407E-A947-70E740481C1C}">
                           <a14:useLocalDpi xmlns:a14="http://schemas.microsoft.com/office/drawing/2010/main" val="0"/>
@@ -17067,7 +15962,7 @@
                     </pic:cNvPicPr>
                   </pic:nvPicPr>
                   <pic:blipFill>
-                    <a:blip r:embed="rId18">
+                    <a:blip r:embed="rId19">
                       <a:extLst>
                         <a:ext uri="{28A0092B-C50C-407E-A947-70E740481C1C}">
                           <a14:useLocalDpi xmlns:a14="http://schemas.microsoft.com/office/drawing/2010/main" val="0"/>
@@ -18633,7 +17528,7 @@
                     </pic:cNvPicPr>
                   </pic:nvPicPr>
                   <pic:blipFill rotWithShape="1">
-                    <a:blip r:embed="rId19">
+                    <a:blip r:embed="rId20">
                       <a:extLst>
                         <a:ext uri="{28A0092B-C50C-407E-A947-70E740481C1C}">
                           <a14:useLocalDpi xmlns:a14="http://schemas.microsoft.com/office/drawing/2010/main" val="0"/>
@@ -18706,7 +17601,7 @@
                     </pic:cNvPicPr>
                   </pic:nvPicPr>
                   <pic:blipFill rotWithShape="1">
-                    <a:blip r:embed="rId20">
+                    <a:blip r:embed="rId21">
                       <a:extLst>
                         <a:ext uri="{28A0092B-C50C-407E-A947-70E740481C1C}">
                           <a14:useLocalDpi xmlns:a14="http://schemas.microsoft.com/office/drawing/2010/main" val="0"/>
@@ -18780,7 +17675,7 @@
                     </pic:cNvPicPr>
                   </pic:nvPicPr>
                   <pic:blipFill>
-                    <a:blip r:embed="rId21">
+                    <a:blip r:embed="rId22">
                       <a:extLst>
                         <a:ext uri="{28A0092B-C50C-407E-A947-70E740481C1C}">
                           <a14:useLocalDpi xmlns:a14="http://schemas.microsoft.com/office/drawing/2010/main" val="0"/>
@@ -18834,7 +17729,7 @@
                     </pic:cNvPicPr>
                   </pic:nvPicPr>
                   <pic:blipFill>
-                    <a:blip r:embed="rId22">
+                    <a:blip r:embed="rId23">
                       <a:extLst>
                         <a:ext uri="{28A0092B-C50C-407E-A947-70E740481C1C}">
                           <a14:useLocalDpi xmlns:a14="http://schemas.microsoft.com/office/drawing/2010/main" val="0"/>
@@ -18884,60 +17779,6 @@
                 <pic:pic xmlns:pic="http://schemas.openxmlformats.org/drawingml/2006/picture">
                   <pic:nvPicPr>
                     <pic:cNvPr id="0" name="Picture 3"/>
-                    <pic:cNvPicPr>
-                      <a:picLocks noChangeAspect="1" noChangeArrowheads="1"/>
-                    </pic:cNvPicPr>
-                  </pic:nvPicPr>
-                  <pic:blipFill>
-                    <a:blip r:embed="rId23">
-                      <a:extLst>
-                        <a:ext uri="{28A0092B-C50C-407E-A947-70E740481C1C}">
-                          <a14:useLocalDpi xmlns:a14="http://schemas.microsoft.com/office/drawing/2010/main" val="0"/>
-                        </a:ext>
-                      </a:extLst>
-                    </a:blip>
-                    <a:srcRect/>
-                    <a:stretch>
-                      <a:fillRect/>
-                    </a:stretch>
-                  </pic:blipFill>
-                  <pic:spPr bwMode="auto">
-                    <a:xfrm>
-                      <a:off x="0" y="0"/>
-                      <a:ext cx="5400040" cy="4050030"/>
-                    </a:xfrm>
-                    <a:prstGeom prst="rect">
-                      <a:avLst/>
-                    </a:prstGeom>
-                    <a:noFill/>
-                    <a:ln>
-                      <a:noFill/>
-                    </a:ln>
-                  </pic:spPr>
-                </pic:pic>
-              </a:graphicData>
-            </a:graphic>
-          </wp:inline>
-        </w:drawing>
-      </w:r>
-      <w:r>
-        <w:rPr>
-          <w:b/>
-          <w:noProof/>
-        </w:rPr>
-        <w:drawing>
-          <wp:inline distT="0" distB="0" distL="0" distR="0" wp14:anchorId="04EE91D6" wp14:editId="08320F2F">
-            <wp:extent cx="5400040" cy="4050030"/>
-            <wp:effectExtent l="0" t="0" r="0" b="7620"/>
-            <wp:docPr id="13" name="Picture 10"/>
-            <wp:cNvGraphicFramePr>
-              <a:graphicFrameLocks xmlns:a="http://schemas.openxmlformats.org/drawingml/2006/main" noChangeAspect="1"/>
-            </wp:cNvGraphicFramePr>
-            <a:graphic xmlns:a="http://schemas.openxmlformats.org/drawingml/2006/main">
-              <a:graphicData uri="http://schemas.openxmlformats.org/drawingml/2006/picture">
-                <pic:pic xmlns:pic="http://schemas.openxmlformats.org/drawingml/2006/picture">
-                  <pic:nvPicPr>
-                    <pic:cNvPr id="0" name="Picture 4"/>
                     <pic:cNvPicPr>
                       <a:picLocks noChangeAspect="1" noChangeArrowheads="1"/>
                     </pic:cNvPicPr>
@@ -18979,12 +17820,11 @@
           <w:b/>
           <w:noProof/>
         </w:rPr>
-        <w:lastRenderedPageBreak/>
         <w:drawing>
-          <wp:inline distT="0" distB="0" distL="0" distR="0" wp14:anchorId="2770A218" wp14:editId="47845EC5">
+          <wp:inline distT="0" distB="0" distL="0" distR="0" wp14:anchorId="04EE91D6" wp14:editId="08320F2F">
             <wp:extent cx="5400040" cy="4050030"/>
             <wp:effectExtent l="0" t="0" r="0" b="7620"/>
-            <wp:docPr id="14" name="Picture 11"/>
+            <wp:docPr id="13" name="Picture 10"/>
             <wp:cNvGraphicFramePr>
               <a:graphicFrameLocks xmlns:a="http://schemas.openxmlformats.org/drawingml/2006/main" noChangeAspect="1"/>
             </wp:cNvGraphicFramePr>
@@ -18992,7 +17832,7 @@
               <a:graphicData uri="http://schemas.openxmlformats.org/drawingml/2006/picture">
                 <pic:pic xmlns:pic="http://schemas.openxmlformats.org/drawingml/2006/picture">
                   <pic:nvPicPr>
-                    <pic:cNvPr id="0" name="Picture 5"/>
+                    <pic:cNvPr id="0" name="Picture 4"/>
                     <pic:cNvPicPr>
                       <a:picLocks noChangeAspect="1" noChangeArrowheads="1"/>
                     </pic:cNvPicPr>
@@ -19034,11 +17874,12 @@
           <w:b/>
           <w:noProof/>
         </w:rPr>
+        <w:lastRenderedPageBreak/>
         <w:drawing>
-          <wp:inline distT="0" distB="0" distL="0" distR="0" wp14:anchorId="64A2A759" wp14:editId="14C09D1D">
+          <wp:inline distT="0" distB="0" distL="0" distR="0" wp14:anchorId="2770A218" wp14:editId="47845EC5">
             <wp:extent cx="5400040" cy="4050030"/>
             <wp:effectExtent l="0" t="0" r="0" b="7620"/>
-            <wp:docPr id="15" name="Picture 12"/>
+            <wp:docPr id="14" name="Picture 11"/>
             <wp:cNvGraphicFramePr>
               <a:graphicFrameLocks xmlns:a="http://schemas.openxmlformats.org/drawingml/2006/main" noChangeAspect="1"/>
             </wp:cNvGraphicFramePr>
@@ -19046,7 +17887,7 @@
               <a:graphicData uri="http://schemas.openxmlformats.org/drawingml/2006/picture">
                 <pic:pic xmlns:pic="http://schemas.openxmlformats.org/drawingml/2006/picture">
                   <pic:nvPicPr>
-                    <pic:cNvPr id="0" name="Picture 6"/>
+                    <pic:cNvPr id="0" name="Picture 5"/>
                     <pic:cNvPicPr>
                       <a:picLocks noChangeAspect="1" noChangeArrowheads="1"/>
                     </pic:cNvPicPr>
@@ -19088,12 +17929,11 @@
           <w:b/>
           <w:noProof/>
         </w:rPr>
-        <w:lastRenderedPageBreak/>
         <w:drawing>
-          <wp:inline distT="0" distB="0" distL="0" distR="0" wp14:anchorId="1DD3D70C" wp14:editId="39BA0ABD">
+          <wp:inline distT="0" distB="0" distL="0" distR="0" wp14:anchorId="64A2A759" wp14:editId="14C09D1D">
             <wp:extent cx="5400040" cy="4050030"/>
             <wp:effectExtent l="0" t="0" r="0" b="7620"/>
-            <wp:docPr id="16" name="Picture 13"/>
+            <wp:docPr id="15" name="Picture 12"/>
             <wp:cNvGraphicFramePr>
               <a:graphicFrameLocks xmlns:a="http://schemas.openxmlformats.org/drawingml/2006/main" noChangeAspect="1"/>
             </wp:cNvGraphicFramePr>
@@ -19101,7 +17941,7 @@
               <a:graphicData uri="http://schemas.openxmlformats.org/drawingml/2006/picture">
                 <pic:pic xmlns:pic="http://schemas.openxmlformats.org/drawingml/2006/picture">
                   <pic:nvPicPr>
-                    <pic:cNvPr id="0" name="Picture 7"/>
+                    <pic:cNvPr id="0" name="Picture 6"/>
                     <pic:cNvPicPr>
                       <a:picLocks noChangeAspect="1" noChangeArrowheads="1"/>
                     </pic:cNvPicPr>
@@ -19143,11 +17983,12 @@
           <w:b/>
           <w:noProof/>
         </w:rPr>
+        <w:lastRenderedPageBreak/>
         <w:drawing>
-          <wp:inline distT="0" distB="0" distL="0" distR="0" wp14:anchorId="51FE2234" wp14:editId="0ED1B3B8">
+          <wp:inline distT="0" distB="0" distL="0" distR="0" wp14:anchorId="1DD3D70C" wp14:editId="39BA0ABD">
             <wp:extent cx="5400040" cy="4050030"/>
             <wp:effectExtent l="0" t="0" r="0" b="7620"/>
-            <wp:docPr id="17" name="Picture 14"/>
+            <wp:docPr id="16" name="Picture 13"/>
             <wp:cNvGraphicFramePr>
               <a:graphicFrameLocks xmlns:a="http://schemas.openxmlformats.org/drawingml/2006/main" noChangeAspect="1"/>
             </wp:cNvGraphicFramePr>
@@ -19155,7 +17996,7 @@
               <a:graphicData uri="http://schemas.openxmlformats.org/drawingml/2006/picture">
                 <pic:pic xmlns:pic="http://schemas.openxmlformats.org/drawingml/2006/picture">
                   <pic:nvPicPr>
-                    <pic:cNvPr id="0" name="Picture 8"/>
+                    <pic:cNvPr id="0" name="Picture 7"/>
                     <pic:cNvPicPr>
                       <a:picLocks noChangeAspect="1" noChangeArrowheads="1"/>
                     </pic:cNvPicPr>
@@ -19197,12 +18038,11 @@
           <w:b/>
           <w:noProof/>
         </w:rPr>
-        <w:lastRenderedPageBreak/>
         <w:drawing>
-          <wp:inline distT="0" distB="0" distL="0" distR="0" wp14:anchorId="59444163" wp14:editId="00F86BBB">
+          <wp:inline distT="0" distB="0" distL="0" distR="0" wp14:anchorId="51FE2234" wp14:editId="0ED1B3B8">
             <wp:extent cx="5400040" cy="4050030"/>
             <wp:effectExtent l="0" t="0" r="0" b="7620"/>
-            <wp:docPr id="20" name="Picture 15"/>
+            <wp:docPr id="17" name="Picture 14"/>
             <wp:cNvGraphicFramePr>
               <a:graphicFrameLocks xmlns:a="http://schemas.openxmlformats.org/drawingml/2006/main" noChangeAspect="1"/>
             </wp:cNvGraphicFramePr>
@@ -19210,7 +18050,7 @@
               <a:graphicData uri="http://schemas.openxmlformats.org/drawingml/2006/picture">
                 <pic:pic xmlns:pic="http://schemas.openxmlformats.org/drawingml/2006/picture">
                   <pic:nvPicPr>
-                    <pic:cNvPr id="0" name="Picture 9"/>
+                    <pic:cNvPr id="0" name="Picture 8"/>
                     <pic:cNvPicPr>
                       <a:picLocks noChangeAspect="1" noChangeArrowheads="1"/>
                     </pic:cNvPicPr>
@@ -19252,11 +18092,12 @@
           <w:b/>
           <w:noProof/>
         </w:rPr>
+        <w:lastRenderedPageBreak/>
         <w:drawing>
-          <wp:inline distT="0" distB="0" distL="0" distR="0" wp14:anchorId="760D848C" wp14:editId="7E301588">
+          <wp:inline distT="0" distB="0" distL="0" distR="0" wp14:anchorId="59444163" wp14:editId="00F86BBB">
             <wp:extent cx="5400040" cy="4050030"/>
             <wp:effectExtent l="0" t="0" r="0" b="7620"/>
-            <wp:docPr id="21" name="Picture 16"/>
+            <wp:docPr id="20" name="Picture 15"/>
             <wp:cNvGraphicFramePr>
               <a:graphicFrameLocks xmlns:a="http://schemas.openxmlformats.org/drawingml/2006/main" noChangeAspect="1"/>
             </wp:cNvGraphicFramePr>
@@ -19264,7 +18105,7 @@
               <a:graphicData uri="http://schemas.openxmlformats.org/drawingml/2006/picture">
                 <pic:pic xmlns:pic="http://schemas.openxmlformats.org/drawingml/2006/picture">
                   <pic:nvPicPr>
-                    <pic:cNvPr id="0" name="Picture 10"/>
+                    <pic:cNvPr id="0" name="Picture 9"/>
                     <pic:cNvPicPr>
                       <a:picLocks noChangeAspect="1" noChangeArrowheads="1"/>
                     </pic:cNvPicPr>
@@ -19306,12 +18147,11 @@
           <w:b/>
           <w:noProof/>
         </w:rPr>
-        <w:lastRenderedPageBreak/>
         <w:drawing>
-          <wp:inline distT="0" distB="0" distL="0" distR="0" wp14:anchorId="62EE3DBA" wp14:editId="5458D06B">
+          <wp:inline distT="0" distB="0" distL="0" distR="0" wp14:anchorId="760D848C" wp14:editId="7E301588">
             <wp:extent cx="5400040" cy="4050030"/>
             <wp:effectExtent l="0" t="0" r="0" b="7620"/>
-            <wp:docPr id="23" name="Picture 17"/>
+            <wp:docPr id="21" name="Picture 16"/>
             <wp:cNvGraphicFramePr>
               <a:graphicFrameLocks xmlns:a="http://schemas.openxmlformats.org/drawingml/2006/main" noChangeAspect="1"/>
             </wp:cNvGraphicFramePr>
@@ -19319,7 +18159,7 @@
               <a:graphicData uri="http://schemas.openxmlformats.org/drawingml/2006/picture">
                 <pic:pic xmlns:pic="http://schemas.openxmlformats.org/drawingml/2006/picture">
                   <pic:nvPicPr>
-                    <pic:cNvPr id="0" name="Picture 11"/>
+                    <pic:cNvPr id="0" name="Picture 10"/>
                     <pic:cNvPicPr>
                       <a:picLocks noChangeAspect="1" noChangeArrowheads="1"/>
                     </pic:cNvPicPr>
@@ -19356,6 +18196,61 @@
           </wp:inline>
         </w:drawing>
       </w:r>
+      <w:r>
+        <w:rPr>
+          <w:b/>
+          <w:noProof/>
+        </w:rPr>
+        <w:lastRenderedPageBreak/>
+        <w:drawing>
+          <wp:inline distT="0" distB="0" distL="0" distR="0" wp14:anchorId="62EE3DBA" wp14:editId="5458D06B">
+            <wp:extent cx="5400040" cy="4050030"/>
+            <wp:effectExtent l="0" t="0" r="0" b="7620"/>
+            <wp:docPr id="23" name="Picture 17"/>
+            <wp:cNvGraphicFramePr>
+              <a:graphicFrameLocks xmlns:a="http://schemas.openxmlformats.org/drawingml/2006/main" noChangeAspect="1"/>
+            </wp:cNvGraphicFramePr>
+            <a:graphic xmlns:a="http://schemas.openxmlformats.org/drawingml/2006/main">
+              <a:graphicData uri="http://schemas.openxmlformats.org/drawingml/2006/picture">
+                <pic:pic xmlns:pic="http://schemas.openxmlformats.org/drawingml/2006/picture">
+                  <pic:nvPicPr>
+                    <pic:cNvPr id="0" name="Picture 11"/>
+                    <pic:cNvPicPr>
+                      <a:picLocks noChangeAspect="1" noChangeArrowheads="1"/>
+                    </pic:cNvPicPr>
+                  </pic:nvPicPr>
+                  <pic:blipFill>
+                    <a:blip r:embed="rId32">
+                      <a:extLst>
+                        <a:ext uri="{28A0092B-C50C-407E-A947-70E740481C1C}">
+                          <a14:useLocalDpi xmlns:a14="http://schemas.microsoft.com/office/drawing/2010/main" val="0"/>
+                        </a:ext>
+                      </a:extLst>
+                    </a:blip>
+                    <a:srcRect/>
+                    <a:stretch>
+                      <a:fillRect/>
+                    </a:stretch>
+                  </pic:blipFill>
+                  <pic:spPr bwMode="auto">
+                    <a:xfrm>
+                      <a:off x="0" y="0"/>
+                      <a:ext cx="5400040" cy="4050030"/>
+                    </a:xfrm>
+                    <a:prstGeom prst="rect">
+                      <a:avLst/>
+                    </a:prstGeom>
+                    <a:noFill/>
+                    <a:ln>
+                      <a:noFill/>
+                    </a:ln>
+                  </pic:spPr>
+                </pic:pic>
+              </a:graphicData>
+            </a:graphic>
+          </wp:inline>
+        </w:drawing>
+      </w:r>
     </w:p>
     <w:p>
       <w:pPr>
@@ -19647,7 +18542,7 @@
       <w:r>
         <w:t xml:space="preserve">, Retrieved from </w:t>
       </w:r>
-      <w:hyperlink r:id="rId32" w:history="1">
+      <w:hyperlink r:id="rId33" w:history="1">
         <w:r>
           <w:rPr>
             <w:rStyle w:val="Hyperlink"/>
@@ -19726,7 +18621,7 @@
       <w:r>
         <w:t xml:space="preserve">, Retrieved from </w:t>
       </w:r>
-      <w:hyperlink r:id="rId33" w:history="1">
+      <w:hyperlink r:id="rId34" w:history="1">
         <w:r>
           <w:rPr>
             <w:rStyle w:val="Hyperlink"/>
@@ -19937,9 +18832,9 @@
       </w:pPr>
     </w:p>
     <w:sectPr>
-      <w:headerReference w:type="even" r:id="rId34"/>
-      <w:headerReference w:type="default" r:id="rId35"/>
-      <w:headerReference w:type="first" r:id="rId36"/>
+      <w:headerReference w:type="even" r:id="rId35"/>
+      <w:headerReference w:type="default" r:id="rId36"/>
+      <w:headerReference w:type="first" r:id="rId37"/>
       <w:pgSz w:w="11906" w:h="16838"/>
       <w:pgMar w:top="1701" w:right="1134" w:bottom="1418" w:left="2268" w:header="567" w:footer="567" w:gutter="0"/>
       <w:cols w:space="708"/>
@@ -21161,7 +20056,7 @@
     </w:rPrDefault>
     <w:pPrDefault/>
   </w:docDefaults>
-  <w:latentStyles w:defLockedState="0" w:defUIPriority="99" w:defSemiHidden="0" w:defUnhideWhenUsed="0" w:defQFormat="0" w:count="376">
+  <w:latentStyles w:defLockedState="0" w:defUIPriority="99" w:defSemiHidden="0" w:defUnhideWhenUsed="0" w:defQFormat="0" w:count="375">
     <w:lsdException w:name="Normal" w:uiPriority="0" w:qFormat="1"/>
     <w:lsdException w:name="heading 1" w:uiPriority="9" w:qFormat="1"/>
     <w:lsdException w:name="heading 2" w:semiHidden="1" w:uiPriority="9" w:unhideWhenUsed="1" w:qFormat="1"/>
@@ -21537,7 +20432,6 @@
     <w:lsdException w:name="Smart Hyperlink" w:semiHidden="1" w:unhideWhenUsed="1"/>
     <w:lsdException w:name="Hashtag" w:semiHidden="1" w:unhideWhenUsed="1"/>
     <w:lsdException w:name="Unresolved Mention" w:semiHidden="1" w:unhideWhenUsed="1"/>
-    <w:lsdException w:name="Smart Link" w:semiHidden="1" w:unhideWhenUsed="1"/>
   </w:latentStyles>
   <w:style w:type="paragraph" w:default="1" w:styleId="Normal">
     <w:name w:val="Normal"/>
@@ -22724,7 +21618,7 @@
 </file>
 
 <file path=customXml/itemProps1.xml><?xml version="1.0" encoding="utf-8"?>
-<ds:datastoreItem xmlns:ds="http://schemas.openxmlformats.org/officeDocument/2006/customXml" ds:itemID="{F050C6D2-D904-C94B-BC9F-63B9C3729119}">
+<ds:datastoreItem xmlns:ds="http://schemas.openxmlformats.org/officeDocument/2006/customXml" ds:itemID="{F88A03C5-F4E1-436C-BCF5-2F1EF5284350}">
   <ds:schemaRefs>
     <ds:schemaRef ds:uri="http://schemas.openxmlformats.org/officeDocument/2006/bibliography"/>
   </ds:schemaRefs>

</xml_diff>